<commit_message>
updated proof for convexity of L2 matrix factorization
</commit_message>
<xml_diff>
--- a/docs/cs540-SAGre.docx
+++ b/docs/cs540-SAGre.docx
@@ -43,6 +43,7 @@
         </w:rPr>
         <w:t xml:space="preserve">2.0 </w:t>
       </w:r>
+      <w:proofErr w:type="gramStart"/>
       <w:r>
         <w:rPr>
           <w:rFonts w:ascii="Courier New" w:hAnsi="Courier New" w:cs="Courier New"/>
@@ -52,6 +53,7 @@
         </w:rPr>
         <w:t>f(</w:t>
       </w:r>
+      <w:proofErr w:type="gramEnd"/>
       <w:r>
         <w:rPr>
           <w:rFonts w:ascii="Courier New" w:hAnsi="Courier New" w:cs="Courier New"/>
@@ -8655,6 +8657,7 @@
         </w:rPr>
         <w:t>∇</w:t>
       </w:r>
+      <w:proofErr w:type="gramStart"/>
       <w:r>
         <w:rPr>
           <w:rFonts w:ascii="Courier New" w:eastAsiaTheme="minorEastAsia" w:hAnsi="Courier New" w:cs="Courier New"/>
@@ -8664,6 +8667,7 @@
         </w:rPr>
         <w:t>f(</w:t>
       </w:r>
+      <w:proofErr w:type="gramEnd"/>
       <w:r>
         <w:rPr>
           <w:rFonts w:ascii="Courier New" w:eastAsiaTheme="minorEastAsia" w:hAnsi="Courier New" w:cs="Courier New"/>
@@ -8947,6 +8951,7 @@
         </w:rPr>
         <w:t>∇</w:t>
       </w:r>
+      <w:proofErr w:type="gramStart"/>
       <w:r>
         <w:rPr>
           <w:rFonts w:ascii="Cambria Math" w:eastAsiaTheme="minorEastAsia" w:hAnsi="Cambria Math" w:cs="Cambria Math"/>
@@ -8975,6 +8980,7 @@
         </w:rPr>
         <w:t>(</w:t>
       </w:r>
+      <w:proofErr w:type="gramEnd"/>
       <w:r>
         <w:rPr>
           <w:rFonts w:ascii="Courier New" w:eastAsiaTheme="minorEastAsia" w:hAnsi="Courier New" w:cs="Courier New"/>
@@ -9238,6 +9244,7 @@
         </w:rPr>
         <w:t xml:space="preserve"> </w:t>
       </w:r>
+      <w:proofErr w:type="gramStart"/>
       <w:r>
         <w:rPr>
           <w:rFonts w:ascii="Courier New" w:hAnsi="Courier New" w:cs="Courier New"/>
@@ -9245,7 +9252,18 @@
           <w:szCs w:val="20"/>
           <w:lang w:val="en-CA"/>
         </w:rPr>
-        <w:t>f(u</w:t>
+        <w:t>f(</w:t>
+      </w:r>
+      <w:proofErr w:type="spellStart"/>
+      <w:proofErr w:type="gramEnd"/>
+      <w:r>
+        <w:rPr>
+          <w:rFonts w:ascii="Courier New" w:hAnsi="Courier New" w:cs="Courier New"/>
+          <w:sz w:val="20"/>
+          <w:szCs w:val="20"/>
+          <w:lang w:val="en-CA"/>
+        </w:rPr>
+        <w:t>u</w:t>
       </w:r>
       <w:r>
         <w:rPr>
@@ -9257,6 +9275,7 @@
         </w:rPr>
         <w:t>i</w:t>
       </w:r>
+      <w:proofErr w:type="spellEnd"/>
       <w:r>
         <w:rPr>
           <w:rFonts w:ascii="Courier New" w:hAnsi="Courier New" w:cs="Courier New"/>
@@ -9264,7 +9283,17 @@
           <w:szCs w:val="20"/>
           <w:lang w:val="en-CA"/>
         </w:rPr>
-        <w:t>, v</w:t>
+        <w:t xml:space="preserve">, </w:t>
+      </w:r>
+      <w:proofErr w:type="spellStart"/>
+      <w:r>
+        <w:rPr>
+          <w:rFonts w:ascii="Courier New" w:hAnsi="Courier New" w:cs="Courier New"/>
+          <w:sz w:val="20"/>
+          <w:szCs w:val="20"/>
+          <w:lang w:val="en-CA"/>
+        </w:rPr>
+        <w:t>v</w:t>
       </w:r>
       <w:r>
         <w:rPr>
@@ -9276,6 +9305,7 @@
         </w:rPr>
         <w:t>j</w:t>
       </w:r>
+      <w:proofErr w:type="spellEnd"/>
       <w:r>
         <w:rPr>
           <w:rFonts w:ascii="Courier New" w:hAnsi="Courier New" w:cs="Courier New"/>
@@ -16970,6 +17000,7 @@
         <w:lastRenderedPageBreak/>
         <w:t xml:space="preserve">2.1b </w:t>
       </w:r>
+      <w:proofErr w:type="gramStart"/>
       <w:r>
         <w:rPr>
           <w:rFonts w:ascii="Courier New" w:hAnsi="Courier New" w:cs="Courier New"/>
@@ -16977,7 +17008,18 @@
           <w:szCs w:val="20"/>
           <w:lang w:val="en-CA"/>
         </w:rPr>
-        <w:t>f(u</w:t>
+        <w:t>f(</w:t>
+      </w:r>
+      <w:proofErr w:type="spellStart"/>
+      <w:proofErr w:type="gramEnd"/>
+      <w:r>
+        <w:rPr>
+          <w:rFonts w:ascii="Courier New" w:hAnsi="Courier New" w:cs="Courier New"/>
+          <w:sz w:val="20"/>
+          <w:szCs w:val="20"/>
+          <w:lang w:val="en-CA"/>
+        </w:rPr>
+        <w:t>u</w:t>
       </w:r>
       <w:r>
         <w:rPr>
@@ -16989,6 +17031,7 @@
         </w:rPr>
         <w:t>i</w:t>
       </w:r>
+      <w:proofErr w:type="spellEnd"/>
       <w:r>
         <w:rPr>
           <w:rFonts w:ascii="Courier New" w:hAnsi="Courier New" w:cs="Courier New"/>
@@ -16996,7 +17039,17 @@
           <w:szCs w:val="20"/>
           <w:lang w:val="en-CA"/>
         </w:rPr>
-        <w:t>, v</w:t>
+        <w:t xml:space="preserve">, </w:t>
+      </w:r>
+      <w:proofErr w:type="spellStart"/>
+      <w:r>
+        <w:rPr>
+          <w:rFonts w:ascii="Courier New" w:hAnsi="Courier New" w:cs="Courier New"/>
+          <w:sz w:val="20"/>
+          <w:szCs w:val="20"/>
+          <w:lang w:val="en-CA"/>
+        </w:rPr>
+        <w:t>v</w:t>
       </w:r>
       <w:r>
         <w:rPr>
@@ -17008,6 +17061,7 @@
         </w:rPr>
         <w:t>j</w:t>
       </w:r>
+      <w:proofErr w:type="spellEnd"/>
       <w:r>
         <w:rPr>
           <w:rFonts w:ascii="Courier New" w:hAnsi="Courier New" w:cs="Courier New"/>
@@ -28843,16 +28897,7 @@
               <w:szCs w:val="20"/>
               <w:lang w:val="en-CA"/>
             </w:rPr>
-            <m:t>-</m:t>
-          </m:r>
-          <m:r>
-            <w:rPr>
-              <w:rFonts w:ascii="Cambria Math" w:eastAsiaTheme="minorEastAsia" w:hAnsi="Cambria Math" w:cs="Courier New"/>
-              <w:sz w:val="20"/>
-              <w:szCs w:val="20"/>
-              <w:lang w:val="en-CA"/>
-            </w:rPr>
-            <m:t>2</m:t>
+            <m:t>-2</m:t>
           </m:r>
           <m:r>
             <w:rPr>
@@ -28883,16 +28928,7 @@
                   <w:szCs w:val="20"/>
                   <w:lang w:val="en-CA"/>
                 </w:rPr>
-                <m:t>1</m:t>
-              </m:r>
-              <m:r>
-                <w:rPr>
-                  <w:rFonts w:ascii="Cambria Math" w:hAnsi="Cambria Math" w:cs="Courier New"/>
-                  <w:sz w:val="20"/>
-                  <w:szCs w:val="20"/>
-                  <w:lang w:val="en-CA"/>
-                </w:rPr>
-                <m:t>-θ</m:t>
+                <m:t>1-θ</m:t>
               </m:r>
             </m:e>
           </m:d>
@@ -30692,6 +30728,15 @@
               </m:r>
             </m:sup>
           </m:sSubSup>
+          <m:r>
+            <w:rPr>
+              <w:rFonts w:ascii="Cambria Math" w:hAnsi="Cambria Math" w:cs="Courier New"/>
+              <w:sz w:val="20"/>
+              <w:szCs w:val="20"/>
+              <w:lang w:val="en-CA"/>
+            </w:rPr>
+            <m:t>*</m:t>
+          </m:r>
           <m:sSubSup>
             <m:sSubSupPr>
               <m:ctrlPr>
@@ -30705,15 +30750,6 @@
               </m:ctrlPr>
             </m:sSubSupPr>
             <m:e>
-              <m:r>
-                <w:rPr>
-                  <w:rFonts w:ascii="Cambria Math" w:hAnsi="Cambria Math" w:cs="Courier New"/>
-                  <w:sz w:val="20"/>
-                  <w:szCs w:val="20"/>
-                  <w:lang w:val="en-CA"/>
-                </w:rPr>
-                <m:t>*</m:t>
-              </m:r>
               <m:d>
                 <m:dPr>
                   <m:begChr m:val="‖"/>
@@ -31786,8 +31822,3543 @@
           <w:lang w:val="en-CA"/>
         </w:rPr>
       </w:pPr>
-      <w:bookmarkStart w:id="0" w:name="_GoBack"/>
-      <w:bookmarkEnd w:id="0"/>
+      <m:oMathPara>
+        <m:oMath>
+          <m:d>
+            <m:dPr>
+              <m:ctrlPr>
+                <w:rPr>
+                  <w:rFonts w:ascii="Cambria Math" w:hAnsi="Cambria Math" w:cs="Courier New"/>
+                  <w:i/>
+                  <w:sz w:val="20"/>
+                  <w:szCs w:val="20"/>
+                  <w:lang w:val="en-CA"/>
+                </w:rPr>
+              </m:ctrlPr>
+            </m:dPr>
+            <m:e>
+              <m:sSup>
+                <m:sSupPr>
+                  <m:ctrlPr>
+                    <w:rPr>
+                      <w:rFonts w:ascii="Cambria Math" w:hAnsi="Cambria Math" w:cs="Courier New"/>
+                      <w:i/>
+                      <w:sz w:val="20"/>
+                      <w:szCs w:val="20"/>
+                      <w:lang w:val="en-CA"/>
+                    </w:rPr>
+                  </m:ctrlPr>
+                </m:sSupPr>
+                <m:e>
+                  <m:r>
+                    <w:rPr>
+                      <w:rFonts w:ascii="Cambria Math" w:hAnsi="Cambria Math" w:cs="Courier New"/>
+                      <w:sz w:val="20"/>
+                      <w:szCs w:val="20"/>
+                      <w:lang w:val="en-CA"/>
+                    </w:rPr>
+                    <m:t>θ</m:t>
+                  </m:r>
+                </m:e>
+                <m:sup>
+                  <m:r>
+                    <w:rPr>
+                      <w:rFonts w:ascii="Cambria Math" w:hAnsi="Cambria Math" w:cs="Courier New"/>
+                      <w:sz w:val="20"/>
+                      <w:szCs w:val="20"/>
+                      <w:lang w:val="en-CA"/>
+                    </w:rPr>
+                    <m:t>2</m:t>
+                  </m:r>
+                </m:sup>
+              </m:sSup>
+              <m:sSubSup>
+                <m:sSubSupPr>
+                  <m:ctrlPr>
+                    <w:rPr>
+                      <w:rFonts w:ascii="Cambria Math" w:hAnsi="Cambria Math" w:cs="Courier New"/>
+                      <w:i/>
+                      <w:sz w:val="20"/>
+                      <w:szCs w:val="20"/>
+                      <w:lang w:val="en-CA"/>
+                    </w:rPr>
+                  </m:ctrlPr>
+                </m:sSubSupPr>
+                <m:e>
+                  <m:d>
+                    <m:dPr>
+                      <m:begChr m:val="‖"/>
+                      <m:endChr m:val="‖"/>
+                      <m:ctrlPr>
+                        <w:rPr>
+                          <w:rFonts w:ascii="Cambria Math" w:hAnsi="Cambria Math" w:cs="Courier New"/>
+                          <w:i/>
+                          <w:sz w:val="20"/>
+                          <w:szCs w:val="20"/>
+                          <w:lang w:val="en-CA"/>
+                        </w:rPr>
+                      </m:ctrlPr>
+                    </m:dPr>
+                    <m:e>
+                      <m:sSub>
+                        <m:sSubPr>
+                          <m:ctrlPr>
+                            <w:rPr>
+                              <w:rFonts w:ascii="Cambria Math" w:hAnsi="Cambria Math" w:cs="Courier New"/>
+                              <w:i/>
+                              <w:sz w:val="20"/>
+                              <w:szCs w:val="20"/>
+                              <w:lang w:val="en-CA"/>
+                            </w:rPr>
+                          </m:ctrlPr>
+                        </m:sSubPr>
+                        <m:e>
+                          <m:acc>
+                            <m:accPr>
+                              <m:chr m:val="̅"/>
+                              <m:ctrlPr>
+                                <w:rPr>
+                                  <w:rFonts w:ascii="Cambria Math" w:hAnsi="Cambria Math" w:cs="Courier New"/>
+                                  <w:i/>
+                                  <w:sz w:val="20"/>
+                                  <w:szCs w:val="20"/>
+                                  <w:lang w:val="en-CA"/>
+                                </w:rPr>
+                              </m:ctrlPr>
+                            </m:accPr>
+                            <m:e>
+                              <m:r>
+                                <w:rPr>
+                                  <w:rFonts w:ascii="Cambria Math" w:hAnsi="Cambria Math" w:cs="Courier New"/>
+                                  <w:sz w:val="20"/>
+                                  <w:szCs w:val="20"/>
+                                  <w:lang w:val="en-CA"/>
+                                </w:rPr>
+                                <m:t>u</m:t>
+                              </m:r>
+                            </m:e>
+                          </m:acc>
+                        </m:e>
+                        <m:sub>
+                          <m:r>
+                            <w:rPr>
+                              <w:rFonts w:ascii="Cambria Math" w:hAnsi="Cambria Math" w:cs="Courier New"/>
+                              <w:sz w:val="20"/>
+                              <w:szCs w:val="20"/>
+                              <w:lang w:val="en-CA"/>
+                            </w:rPr>
+                            <m:t>i</m:t>
+                          </m:r>
+                        </m:sub>
+                      </m:sSub>
+                    </m:e>
+                  </m:d>
+                </m:e>
+                <m:sub>
+                  <m:r>
+                    <w:rPr>
+                      <w:rFonts w:ascii="Cambria Math" w:hAnsi="Cambria Math" w:cs="Courier New"/>
+                      <w:sz w:val="20"/>
+                      <w:szCs w:val="20"/>
+                      <w:lang w:val="en-CA"/>
+                    </w:rPr>
+                    <m:t>2</m:t>
+                  </m:r>
+                </m:sub>
+                <m:sup>
+                  <m:r>
+                    <w:rPr>
+                      <w:rFonts w:ascii="Cambria Math" w:hAnsi="Cambria Math" w:cs="Courier New"/>
+                      <w:sz w:val="20"/>
+                      <w:szCs w:val="20"/>
+                      <w:lang w:val="en-CA"/>
+                    </w:rPr>
+                    <m:t>2</m:t>
+                  </m:r>
+                </m:sup>
+              </m:sSubSup>
+              <m:r>
+                <w:rPr>
+                  <w:rFonts w:ascii="Cambria Math" w:hAnsi="Cambria Math" w:cs="Courier New"/>
+                  <w:sz w:val="20"/>
+                  <w:szCs w:val="20"/>
+                  <w:lang w:val="en-CA"/>
+                </w:rPr>
+                <m:t>+2θ</m:t>
+              </m:r>
+              <m:d>
+                <m:dPr>
+                  <m:ctrlPr>
+                    <w:rPr>
+                      <w:rFonts w:ascii="Cambria Math" w:hAnsi="Cambria Math" w:cs="Courier New"/>
+                      <w:i/>
+                      <w:sz w:val="20"/>
+                      <w:szCs w:val="20"/>
+                      <w:lang w:val="en-CA"/>
+                    </w:rPr>
+                  </m:ctrlPr>
+                </m:dPr>
+                <m:e>
+                  <m:r>
+                    <w:rPr>
+                      <w:rFonts w:ascii="Cambria Math" w:hAnsi="Cambria Math" w:cs="Courier New"/>
+                      <w:sz w:val="20"/>
+                      <w:szCs w:val="20"/>
+                      <w:lang w:val="en-CA"/>
+                    </w:rPr>
+                    <m:t>1-θ</m:t>
+                  </m:r>
+                </m:e>
+              </m:d>
+              <m:sSub>
+                <m:sSubPr>
+                  <m:ctrlPr>
+                    <w:rPr>
+                      <w:rFonts w:ascii="Cambria Math" w:hAnsi="Cambria Math" w:cs="Courier New"/>
+                      <w:i/>
+                      <w:sz w:val="20"/>
+                      <w:szCs w:val="20"/>
+                      <w:lang w:val="en-CA"/>
+                    </w:rPr>
+                  </m:ctrlPr>
+                </m:sSubPr>
+                <m:e>
+                  <m:acc>
+                    <m:accPr>
+                      <m:chr m:val="̅"/>
+                      <m:ctrlPr>
+                        <w:rPr>
+                          <w:rFonts w:ascii="Cambria Math" w:hAnsi="Cambria Math" w:cs="Courier New"/>
+                          <w:i/>
+                          <w:sz w:val="20"/>
+                          <w:szCs w:val="20"/>
+                          <w:lang w:val="en-CA"/>
+                        </w:rPr>
+                      </m:ctrlPr>
+                    </m:accPr>
+                    <m:e>
+                      <m:r>
+                        <w:rPr>
+                          <w:rFonts w:ascii="Cambria Math" w:hAnsi="Cambria Math" w:cs="Courier New"/>
+                          <w:sz w:val="20"/>
+                          <w:szCs w:val="20"/>
+                          <w:lang w:val="en-CA"/>
+                        </w:rPr>
+                        <m:t>u</m:t>
+                      </m:r>
+                    </m:e>
+                  </m:acc>
+                </m:e>
+                <m:sub>
+                  <m:r>
+                    <w:rPr>
+                      <w:rFonts w:ascii="Cambria Math" w:hAnsi="Cambria Math" w:cs="Courier New"/>
+                      <w:sz w:val="20"/>
+                      <w:szCs w:val="20"/>
+                      <w:lang w:val="en-CA"/>
+                    </w:rPr>
+                    <m:t>i</m:t>
+                  </m:r>
+                </m:sub>
+              </m:sSub>
+              <m:sSub>
+                <m:sSubPr>
+                  <m:ctrlPr>
+                    <w:rPr>
+                      <w:rFonts w:ascii="Cambria Math" w:hAnsi="Cambria Math" w:cs="Courier New"/>
+                      <w:i/>
+                      <w:sz w:val="20"/>
+                      <w:szCs w:val="20"/>
+                      <w:lang w:val="en-CA"/>
+                    </w:rPr>
+                  </m:ctrlPr>
+                </m:sSubPr>
+                <m:e>
+                  <m:acc>
+                    <m:accPr>
+                      <m:chr m:val="̅"/>
+                      <m:ctrlPr>
+                        <w:rPr>
+                          <w:rFonts w:ascii="Cambria Math" w:hAnsi="Cambria Math" w:cs="Courier New"/>
+                          <w:i/>
+                          <w:sz w:val="20"/>
+                          <w:szCs w:val="20"/>
+                          <w:lang w:val="en-CA"/>
+                        </w:rPr>
+                      </m:ctrlPr>
+                    </m:accPr>
+                    <m:e>
+                      <m:r>
+                        <w:rPr>
+                          <w:rFonts w:ascii="Cambria Math" w:hAnsi="Cambria Math" w:cs="Courier New"/>
+                          <w:sz w:val="20"/>
+                          <w:szCs w:val="20"/>
+                          <w:lang w:val="en-CA"/>
+                        </w:rPr>
+                        <m:t>x</m:t>
+                      </m:r>
+                    </m:e>
+                  </m:acc>
+                </m:e>
+                <m:sub>
+                  <m:r>
+                    <w:rPr>
+                      <w:rFonts w:ascii="Cambria Math" w:hAnsi="Cambria Math" w:cs="Courier New"/>
+                      <w:sz w:val="20"/>
+                      <w:szCs w:val="20"/>
+                      <w:lang w:val="en-CA"/>
+                    </w:rPr>
+                    <m:t>i</m:t>
+                  </m:r>
+                </m:sub>
+              </m:sSub>
+              <m:r>
+                <w:rPr>
+                  <w:rFonts w:ascii="Cambria Math" w:hAnsi="Cambria Math" w:cs="Courier New"/>
+                  <w:sz w:val="20"/>
+                  <w:szCs w:val="20"/>
+                  <w:lang w:val="en-CA"/>
+                </w:rPr>
+                <m:t>+</m:t>
+              </m:r>
+              <m:sSubSup>
+                <m:sSubSupPr>
+                  <m:ctrlPr>
+                    <w:rPr>
+                      <w:rFonts w:ascii="Cambria Math" w:hAnsi="Cambria Math" w:cs="Courier New"/>
+                      <w:i/>
+                      <w:sz w:val="20"/>
+                      <w:szCs w:val="20"/>
+                      <w:lang w:val="en-CA"/>
+                    </w:rPr>
+                  </m:ctrlPr>
+                </m:sSubSupPr>
+                <m:e>
+                  <m:sSup>
+                    <m:sSupPr>
+                      <m:ctrlPr>
+                        <w:rPr>
+                          <w:rFonts w:ascii="Cambria Math" w:hAnsi="Cambria Math" w:cs="Courier New"/>
+                          <w:i/>
+                          <w:sz w:val="20"/>
+                          <w:szCs w:val="20"/>
+                          <w:lang w:val="en-CA"/>
+                        </w:rPr>
+                      </m:ctrlPr>
+                    </m:sSupPr>
+                    <m:e>
+                      <m:d>
+                        <m:dPr>
+                          <m:ctrlPr>
+                            <w:rPr>
+                              <w:rFonts w:ascii="Cambria Math" w:hAnsi="Cambria Math" w:cs="Courier New"/>
+                              <w:i/>
+                              <w:sz w:val="20"/>
+                              <w:szCs w:val="20"/>
+                              <w:lang w:val="en-CA"/>
+                            </w:rPr>
+                          </m:ctrlPr>
+                        </m:dPr>
+                        <m:e>
+                          <m:r>
+                            <w:rPr>
+                              <w:rFonts w:ascii="Cambria Math" w:hAnsi="Cambria Math" w:cs="Courier New"/>
+                              <w:sz w:val="20"/>
+                              <w:szCs w:val="20"/>
+                              <w:lang w:val="en-CA"/>
+                            </w:rPr>
+                            <m:t>1-θ</m:t>
+                          </m:r>
+                        </m:e>
+                      </m:d>
+                    </m:e>
+                    <m:sup>
+                      <m:r>
+                        <w:rPr>
+                          <w:rFonts w:ascii="Cambria Math" w:hAnsi="Cambria Math" w:cs="Courier New"/>
+                          <w:sz w:val="20"/>
+                          <w:szCs w:val="20"/>
+                          <w:lang w:val="en-CA"/>
+                        </w:rPr>
+                        <m:t>2</m:t>
+                      </m:r>
+                    </m:sup>
+                  </m:sSup>
+                  <m:d>
+                    <m:dPr>
+                      <m:begChr m:val="‖"/>
+                      <m:endChr m:val="‖"/>
+                      <m:ctrlPr>
+                        <w:rPr>
+                          <w:rFonts w:ascii="Cambria Math" w:hAnsi="Cambria Math" w:cs="Courier New"/>
+                          <w:i/>
+                          <w:sz w:val="20"/>
+                          <w:szCs w:val="20"/>
+                          <w:lang w:val="en-CA"/>
+                        </w:rPr>
+                      </m:ctrlPr>
+                    </m:dPr>
+                    <m:e>
+                      <m:sSub>
+                        <m:sSubPr>
+                          <m:ctrlPr>
+                            <w:rPr>
+                              <w:rFonts w:ascii="Cambria Math" w:hAnsi="Cambria Math" w:cs="Courier New"/>
+                              <w:i/>
+                              <w:sz w:val="20"/>
+                              <w:szCs w:val="20"/>
+                              <w:lang w:val="en-CA"/>
+                            </w:rPr>
+                          </m:ctrlPr>
+                        </m:sSubPr>
+                        <m:e>
+                          <m:acc>
+                            <m:accPr>
+                              <m:chr m:val="̅"/>
+                              <m:ctrlPr>
+                                <w:rPr>
+                                  <w:rFonts w:ascii="Cambria Math" w:hAnsi="Cambria Math" w:cs="Courier New"/>
+                                  <w:i/>
+                                  <w:sz w:val="20"/>
+                                  <w:szCs w:val="20"/>
+                                  <w:lang w:val="en-CA"/>
+                                </w:rPr>
+                              </m:ctrlPr>
+                            </m:accPr>
+                            <m:e>
+                              <m:r>
+                                <w:rPr>
+                                  <w:rFonts w:ascii="Cambria Math" w:hAnsi="Cambria Math" w:cs="Courier New"/>
+                                  <w:sz w:val="20"/>
+                                  <w:szCs w:val="20"/>
+                                  <w:lang w:val="en-CA"/>
+                                </w:rPr>
+                                <m:t>x</m:t>
+                              </m:r>
+                            </m:e>
+                          </m:acc>
+                        </m:e>
+                        <m:sub>
+                          <m:r>
+                            <w:rPr>
+                              <w:rFonts w:ascii="Cambria Math" w:hAnsi="Cambria Math" w:cs="Courier New"/>
+                              <w:sz w:val="20"/>
+                              <w:szCs w:val="20"/>
+                              <w:lang w:val="en-CA"/>
+                            </w:rPr>
+                            <m:t>i</m:t>
+                          </m:r>
+                        </m:sub>
+                      </m:sSub>
+                    </m:e>
+                  </m:d>
+                </m:e>
+                <m:sub>
+                  <m:r>
+                    <w:rPr>
+                      <w:rFonts w:ascii="Cambria Math" w:hAnsi="Cambria Math" w:cs="Courier New"/>
+                      <w:sz w:val="20"/>
+                      <w:szCs w:val="20"/>
+                      <w:lang w:val="en-CA"/>
+                    </w:rPr>
+                    <m:t>2</m:t>
+                  </m:r>
+                </m:sub>
+                <m:sup>
+                  <m:r>
+                    <w:rPr>
+                      <w:rFonts w:ascii="Cambria Math" w:hAnsi="Cambria Math" w:cs="Courier New"/>
+                      <w:sz w:val="20"/>
+                      <w:szCs w:val="20"/>
+                      <w:lang w:val="en-CA"/>
+                    </w:rPr>
+                    <m:t>2</m:t>
+                  </m:r>
+                </m:sup>
+              </m:sSubSup>
+            </m:e>
+          </m:d>
+          <m:d>
+            <m:dPr>
+              <m:ctrlPr>
+                <w:rPr>
+                  <w:rFonts w:ascii="Cambria Math" w:hAnsi="Cambria Math" w:cs="Courier New"/>
+                  <w:i/>
+                  <w:sz w:val="20"/>
+                  <w:szCs w:val="20"/>
+                  <w:lang w:val="en-CA"/>
+                </w:rPr>
+              </m:ctrlPr>
+            </m:dPr>
+            <m:e>
+              <m:sSup>
+                <m:sSupPr>
+                  <m:ctrlPr>
+                    <w:rPr>
+                      <w:rFonts w:ascii="Cambria Math" w:hAnsi="Cambria Math" w:cs="Courier New"/>
+                      <w:i/>
+                      <w:sz w:val="20"/>
+                      <w:szCs w:val="20"/>
+                      <w:lang w:val="en-CA"/>
+                    </w:rPr>
+                  </m:ctrlPr>
+                </m:sSupPr>
+                <m:e>
+                  <m:r>
+                    <w:rPr>
+                      <w:rFonts w:ascii="Cambria Math" w:hAnsi="Cambria Math" w:cs="Courier New"/>
+                      <w:sz w:val="20"/>
+                      <w:szCs w:val="20"/>
+                      <w:lang w:val="en-CA"/>
+                    </w:rPr>
+                    <m:t>θ</m:t>
+                  </m:r>
+                </m:e>
+                <m:sup>
+                  <m:r>
+                    <w:rPr>
+                      <w:rFonts w:ascii="Cambria Math" w:hAnsi="Cambria Math" w:cs="Courier New"/>
+                      <w:sz w:val="20"/>
+                      <w:szCs w:val="20"/>
+                      <w:lang w:val="en-CA"/>
+                    </w:rPr>
+                    <m:t>2</m:t>
+                  </m:r>
+                </m:sup>
+              </m:sSup>
+              <m:sSubSup>
+                <m:sSubSupPr>
+                  <m:ctrlPr>
+                    <w:rPr>
+                      <w:rFonts w:ascii="Cambria Math" w:hAnsi="Cambria Math" w:cs="Courier New"/>
+                      <w:i/>
+                      <w:sz w:val="20"/>
+                      <w:szCs w:val="20"/>
+                      <w:lang w:val="en-CA"/>
+                    </w:rPr>
+                  </m:ctrlPr>
+                </m:sSubSupPr>
+                <m:e>
+                  <m:d>
+                    <m:dPr>
+                      <m:begChr m:val="‖"/>
+                      <m:endChr m:val="‖"/>
+                      <m:ctrlPr>
+                        <w:rPr>
+                          <w:rFonts w:ascii="Cambria Math" w:hAnsi="Cambria Math" w:cs="Courier New"/>
+                          <w:i/>
+                          <w:sz w:val="20"/>
+                          <w:szCs w:val="20"/>
+                          <w:lang w:val="en-CA"/>
+                        </w:rPr>
+                      </m:ctrlPr>
+                    </m:dPr>
+                    <m:e>
+                      <m:sSub>
+                        <m:sSubPr>
+                          <m:ctrlPr>
+                            <w:rPr>
+                              <w:rFonts w:ascii="Cambria Math" w:hAnsi="Cambria Math" w:cs="Courier New"/>
+                              <w:i/>
+                              <w:sz w:val="20"/>
+                              <w:szCs w:val="20"/>
+                              <w:lang w:val="en-CA"/>
+                            </w:rPr>
+                          </m:ctrlPr>
+                        </m:sSubPr>
+                        <m:e>
+                          <m:acc>
+                            <m:accPr>
+                              <m:chr m:val="̅"/>
+                              <m:ctrlPr>
+                                <w:rPr>
+                                  <w:rFonts w:ascii="Cambria Math" w:hAnsi="Cambria Math" w:cs="Courier New"/>
+                                  <w:i/>
+                                  <w:sz w:val="20"/>
+                                  <w:szCs w:val="20"/>
+                                  <w:lang w:val="en-CA"/>
+                                </w:rPr>
+                              </m:ctrlPr>
+                            </m:accPr>
+                            <m:e>
+                              <m:r>
+                                <w:rPr>
+                                  <w:rFonts w:ascii="Cambria Math" w:hAnsi="Cambria Math" w:cs="Courier New"/>
+                                  <w:sz w:val="20"/>
+                                  <w:szCs w:val="20"/>
+                                  <w:lang w:val="en-CA"/>
+                                </w:rPr>
+                                <m:t>v</m:t>
+                              </m:r>
+                            </m:e>
+                          </m:acc>
+                        </m:e>
+                        <m:sub>
+                          <m:r>
+                            <w:rPr>
+                              <w:rFonts w:ascii="Cambria Math" w:hAnsi="Cambria Math" w:cs="Courier New"/>
+                              <w:sz w:val="20"/>
+                              <w:szCs w:val="20"/>
+                              <w:lang w:val="en-CA"/>
+                            </w:rPr>
+                            <m:t>j</m:t>
+                          </m:r>
+                        </m:sub>
+                      </m:sSub>
+                    </m:e>
+                  </m:d>
+                </m:e>
+                <m:sub>
+                  <m:r>
+                    <w:rPr>
+                      <w:rFonts w:ascii="Cambria Math" w:hAnsi="Cambria Math" w:cs="Courier New"/>
+                      <w:sz w:val="20"/>
+                      <w:szCs w:val="20"/>
+                      <w:lang w:val="en-CA"/>
+                    </w:rPr>
+                    <m:t>2</m:t>
+                  </m:r>
+                </m:sub>
+                <m:sup>
+                  <m:r>
+                    <w:rPr>
+                      <w:rFonts w:ascii="Cambria Math" w:hAnsi="Cambria Math" w:cs="Courier New"/>
+                      <w:sz w:val="20"/>
+                      <w:szCs w:val="20"/>
+                      <w:lang w:val="en-CA"/>
+                    </w:rPr>
+                    <m:t>2</m:t>
+                  </m:r>
+                </m:sup>
+              </m:sSubSup>
+              <m:r>
+                <w:rPr>
+                  <w:rFonts w:ascii="Cambria Math" w:hAnsi="Cambria Math" w:cs="Courier New"/>
+                  <w:sz w:val="20"/>
+                  <w:szCs w:val="20"/>
+                  <w:lang w:val="en-CA"/>
+                </w:rPr>
+                <m:t>+2θ</m:t>
+              </m:r>
+              <m:d>
+                <m:dPr>
+                  <m:ctrlPr>
+                    <w:rPr>
+                      <w:rFonts w:ascii="Cambria Math" w:hAnsi="Cambria Math" w:cs="Courier New"/>
+                      <w:i/>
+                      <w:sz w:val="20"/>
+                      <w:szCs w:val="20"/>
+                      <w:lang w:val="en-CA"/>
+                    </w:rPr>
+                  </m:ctrlPr>
+                </m:dPr>
+                <m:e>
+                  <m:r>
+                    <w:rPr>
+                      <w:rFonts w:ascii="Cambria Math" w:hAnsi="Cambria Math" w:cs="Courier New"/>
+                      <w:sz w:val="20"/>
+                      <w:szCs w:val="20"/>
+                      <w:lang w:val="en-CA"/>
+                    </w:rPr>
+                    <m:t>1-θ</m:t>
+                  </m:r>
+                </m:e>
+              </m:d>
+              <m:sSub>
+                <m:sSubPr>
+                  <m:ctrlPr>
+                    <w:rPr>
+                      <w:rFonts w:ascii="Cambria Math" w:hAnsi="Cambria Math" w:cs="Courier New"/>
+                      <w:i/>
+                      <w:sz w:val="20"/>
+                      <w:szCs w:val="20"/>
+                      <w:lang w:val="en-CA"/>
+                    </w:rPr>
+                  </m:ctrlPr>
+                </m:sSubPr>
+                <m:e>
+                  <m:acc>
+                    <m:accPr>
+                      <m:chr m:val="̅"/>
+                      <m:ctrlPr>
+                        <w:rPr>
+                          <w:rFonts w:ascii="Cambria Math" w:hAnsi="Cambria Math" w:cs="Courier New"/>
+                          <w:i/>
+                          <w:sz w:val="20"/>
+                          <w:szCs w:val="20"/>
+                          <w:lang w:val="en-CA"/>
+                        </w:rPr>
+                      </m:ctrlPr>
+                    </m:accPr>
+                    <m:e>
+                      <m:r>
+                        <w:rPr>
+                          <w:rFonts w:ascii="Cambria Math" w:hAnsi="Cambria Math" w:cs="Courier New"/>
+                          <w:sz w:val="20"/>
+                          <w:szCs w:val="20"/>
+                          <w:lang w:val="en-CA"/>
+                        </w:rPr>
+                        <m:t>v</m:t>
+                      </m:r>
+                    </m:e>
+                  </m:acc>
+                </m:e>
+                <m:sub>
+                  <m:r>
+                    <w:rPr>
+                      <w:rFonts w:ascii="Cambria Math" w:hAnsi="Cambria Math" w:cs="Courier New"/>
+                      <w:sz w:val="20"/>
+                      <w:szCs w:val="20"/>
+                      <w:lang w:val="en-CA"/>
+                    </w:rPr>
+                    <m:t>j</m:t>
+                  </m:r>
+                </m:sub>
+              </m:sSub>
+              <m:sSub>
+                <m:sSubPr>
+                  <m:ctrlPr>
+                    <w:rPr>
+                      <w:rFonts w:ascii="Cambria Math" w:hAnsi="Cambria Math" w:cs="Courier New"/>
+                      <w:i/>
+                      <w:sz w:val="20"/>
+                      <w:szCs w:val="20"/>
+                      <w:lang w:val="en-CA"/>
+                    </w:rPr>
+                  </m:ctrlPr>
+                </m:sSubPr>
+                <m:e>
+                  <m:acc>
+                    <m:accPr>
+                      <m:chr m:val="̅"/>
+                      <m:ctrlPr>
+                        <w:rPr>
+                          <w:rFonts w:ascii="Cambria Math" w:hAnsi="Cambria Math" w:cs="Courier New"/>
+                          <w:i/>
+                          <w:sz w:val="20"/>
+                          <w:szCs w:val="20"/>
+                          <w:lang w:val="en-CA"/>
+                        </w:rPr>
+                      </m:ctrlPr>
+                    </m:accPr>
+                    <m:e>
+                      <m:r>
+                        <w:rPr>
+                          <w:rFonts w:ascii="Cambria Math" w:hAnsi="Cambria Math" w:cs="Courier New"/>
+                          <w:sz w:val="20"/>
+                          <w:szCs w:val="20"/>
+                          <w:lang w:val="en-CA"/>
+                        </w:rPr>
+                        <m:t>y</m:t>
+                      </m:r>
+                    </m:e>
+                  </m:acc>
+                </m:e>
+                <m:sub>
+                  <m:r>
+                    <w:rPr>
+                      <w:rFonts w:ascii="Cambria Math" w:hAnsi="Cambria Math" w:cs="Courier New"/>
+                      <w:sz w:val="20"/>
+                      <w:szCs w:val="20"/>
+                      <w:lang w:val="en-CA"/>
+                    </w:rPr>
+                    <m:t>j</m:t>
+                  </m:r>
+                </m:sub>
+              </m:sSub>
+              <m:r>
+                <w:rPr>
+                  <w:rFonts w:ascii="Cambria Math" w:hAnsi="Cambria Math" w:cs="Courier New"/>
+                  <w:sz w:val="20"/>
+                  <w:szCs w:val="20"/>
+                  <w:lang w:val="en-CA"/>
+                </w:rPr>
+                <m:t>+</m:t>
+              </m:r>
+              <m:sSubSup>
+                <m:sSubSupPr>
+                  <m:ctrlPr>
+                    <w:rPr>
+                      <w:rFonts w:ascii="Cambria Math" w:hAnsi="Cambria Math" w:cs="Courier New"/>
+                      <w:i/>
+                      <w:sz w:val="20"/>
+                      <w:szCs w:val="20"/>
+                      <w:lang w:val="en-CA"/>
+                    </w:rPr>
+                  </m:ctrlPr>
+                </m:sSubSupPr>
+                <m:e>
+                  <m:sSup>
+                    <m:sSupPr>
+                      <m:ctrlPr>
+                        <w:rPr>
+                          <w:rFonts w:ascii="Cambria Math" w:hAnsi="Cambria Math" w:cs="Courier New"/>
+                          <w:i/>
+                          <w:sz w:val="20"/>
+                          <w:szCs w:val="20"/>
+                          <w:lang w:val="en-CA"/>
+                        </w:rPr>
+                      </m:ctrlPr>
+                    </m:sSupPr>
+                    <m:e>
+                      <m:d>
+                        <m:dPr>
+                          <m:ctrlPr>
+                            <w:rPr>
+                              <w:rFonts w:ascii="Cambria Math" w:hAnsi="Cambria Math" w:cs="Courier New"/>
+                              <w:i/>
+                              <w:sz w:val="20"/>
+                              <w:szCs w:val="20"/>
+                              <w:lang w:val="en-CA"/>
+                            </w:rPr>
+                          </m:ctrlPr>
+                        </m:dPr>
+                        <m:e>
+                          <m:r>
+                            <w:rPr>
+                              <w:rFonts w:ascii="Cambria Math" w:hAnsi="Cambria Math" w:cs="Courier New"/>
+                              <w:sz w:val="20"/>
+                              <w:szCs w:val="20"/>
+                              <w:lang w:val="en-CA"/>
+                            </w:rPr>
+                            <m:t>1-θ</m:t>
+                          </m:r>
+                        </m:e>
+                      </m:d>
+                    </m:e>
+                    <m:sup>
+                      <m:r>
+                        <w:rPr>
+                          <w:rFonts w:ascii="Cambria Math" w:hAnsi="Cambria Math" w:cs="Courier New"/>
+                          <w:sz w:val="20"/>
+                          <w:szCs w:val="20"/>
+                          <w:lang w:val="en-CA"/>
+                        </w:rPr>
+                        <m:t>2</m:t>
+                      </m:r>
+                    </m:sup>
+                  </m:sSup>
+                  <m:d>
+                    <m:dPr>
+                      <m:begChr m:val="‖"/>
+                      <m:endChr m:val="‖"/>
+                      <m:ctrlPr>
+                        <w:rPr>
+                          <w:rFonts w:ascii="Cambria Math" w:hAnsi="Cambria Math" w:cs="Courier New"/>
+                          <w:i/>
+                          <w:sz w:val="20"/>
+                          <w:szCs w:val="20"/>
+                          <w:lang w:val="en-CA"/>
+                        </w:rPr>
+                      </m:ctrlPr>
+                    </m:dPr>
+                    <m:e>
+                      <m:sSub>
+                        <m:sSubPr>
+                          <m:ctrlPr>
+                            <w:rPr>
+                              <w:rFonts w:ascii="Cambria Math" w:hAnsi="Cambria Math" w:cs="Courier New"/>
+                              <w:i/>
+                              <w:sz w:val="20"/>
+                              <w:szCs w:val="20"/>
+                              <w:lang w:val="en-CA"/>
+                            </w:rPr>
+                          </m:ctrlPr>
+                        </m:sSubPr>
+                        <m:e>
+                          <m:acc>
+                            <m:accPr>
+                              <m:chr m:val="̅"/>
+                              <m:ctrlPr>
+                                <w:rPr>
+                                  <w:rFonts w:ascii="Cambria Math" w:hAnsi="Cambria Math" w:cs="Courier New"/>
+                                  <w:i/>
+                                  <w:sz w:val="20"/>
+                                  <w:szCs w:val="20"/>
+                                  <w:lang w:val="en-CA"/>
+                                </w:rPr>
+                              </m:ctrlPr>
+                            </m:accPr>
+                            <m:e>
+                              <m:r>
+                                <w:rPr>
+                                  <w:rFonts w:ascii="Cambria Math" w:hAnsi="Cambria Math" w:cs="Courier New"/>
+                                  <w:sz w:val="20"/>
+                                  <w:szCs w:val="20"/>
+                                  <w:lang w:val="en-CA"/>
+                                </w:rPr>
+                                <m:t>y</m:t>
+                              </m:r>
+                            </m:e>
+                          </m:acc>
+                        </m:e>
+                        <m:sub>
+                          <m:r>
+                            <w:rPr>
+                              <w:rFonts w:ascii="Cambria Math" w:hAnsi="Cambria Math" w:cs="Courier New"/>
+                              <w:sz w:val="20"/>
+                              <w:szCs w:val="20"/>
+                              <w:lang w:val="en-CA"/>
+                            </w:rPr>
+                            <m:t>j</m:t>
+                          </m:r>
+                        </m:sub>
+                      </m:sSub>
+                    </m:e>
+                  </m:d>
+                </m:e>
+                <m:sub>
+                  <m:r>
+                    <w:rPr>
+                      <w:rFonts w:ascii="Cambria Math" w:hAnsi="Cambria Math" w:cs="Courier New"/>
+                      <w:sz w:val="20"/>
+                      <w:szCs w:val="20"/>
+                      <w:lang w:val="en-CA"/>
+                    </w:rPr>
+                    <m:t>2</m:t>
+                  </m:r>
+                </m:sub>
+                <m:sup>
+                  <m:r>
+                    <w:rPr>
+                      <w:rFonts w:ascii="Cambria Math" w:hAnsi="Cambria Math" w:cs="Courier New"/>
+                      <w:sz w:val="20"/>
+                      <w:szCs w:val="20"/>
+                      <w:lang w:val="en-CA"/>
+                    </w:rPr>
+                    <m:t>2</m:t>
+                  </m:r>
+                </m:sup>
+              </m:sSubSup>
+            </m:e>
+          </m:d>
+          <m:r>
+            <w:rPr>
+              <w:rFonts w:ascii="Cambria Math" w:eastAsiaTheme="minorEastAsia" w:hAnsi="Cambria Math" w:cs="Courier New"/>
+              <w:sz w:val="20"/>
+              <w:szCs w:val="20"/>
+              <w:lang w:val="en-CA"/>
+            </w:rPr>
+            <m:t>≤</m:t>
+          </m:r>
+          <m:r>
+            <w:rPr>
+              <w:rFonts w:ascii="Cambria Math" w:hAnsi="Cambria Math" w:cs="Courier New"/>
+              <w:sz w:val="20"/>
+              <w:szCs w:val="20"/>
+              <w:lang w:val="en-CA"/>
+            </w:rPr>
+            <m:t>θ</m:t>
+          </m:r>
+          <m:sSubSup>
+            <m:sSubSupPr>
+              <m:ctrlPr>
+                <w:rPr>
+                  <w:rFonts w:ascii="Cambria Math" w:hAnsi="Cambria Math" w:cs="Courier New"/>
+                  <w:i/>
+                  <w:sz w:val="20"/>
+                  <w:szCs w:val="20"/>
+                  <w:lang w:val="en-CA"/>
+                </w:rPr>
+              </m:ctrlPr>
+            </m:sSubSupPr>
+            <m:e>
+              <m:d>
+                <m:dPr>
+                  <m:begChr m:val="‖"/>
+                  <m:endChr m:val="‖"/>
+                  <m:ctrlPr>
+                    <w:rPr>
+                      <w:rFonts w:ascii="Cambria Math" w:hAnsi="Cambria Math" w:cs="Courier New"/>
+                      <w:i/>
+                      <w:sz w:val="20"/>
+                      <w:szCs w:val="20"/>
+                      <w:lang w:val="en-CA"/>
+                    </w:rPr>
+                  </m:ctrlPr>
+                </m:dPr>
+                <m:e>
+                  <m:sSub>
+                    <m:sSubPr>
+                      <m:ctrlPr>
+                        <w:rPr>
+                          <w:rFonts w:ascii="Cambria Math" w:hAnsi="Cambria Math" w:cs="Courier New"/>
+                          <w:i/>
+                          <w:sz w:val="20"/>
+                          <w:szCs w:val="20"/>
+                          <w:lang w:val="en-CA"/>
+                        </w:rPr>
+                      </m:ctrlPr>
+                    </m:sSubPr>
+                    <m:e>
+                      <m:acc>
+                        <m:accPr>
+                          <m:chr m:val="̅"/>
+                          <m:ctrlPr>
+                            <w:rPr>
+                              <w:rFonts w:ascii="Cambria Math" w:hAnsi="Cambria Math" w:cs="Courier New"/>
+                              <w:i/>
+                              <w:sz w:val="20"/>
+                              <w:szCs w:val="20"/>
+                              <w:lang w:val="en-CA"/>
+                            </w:rPr>
+                          </m:ctrlPr>
+                        </m:accPr>
+                        <m:e>
+                          <m:r>
+                            <w:rPr>
+                              <w:rFonts w:ascii="Cambria Math" w:hAnsi="Cambria Math" w:cs="Courier New"/>
+                              <w:sz w:val="20"/>
+                              <w:szCs w:val="20"/>
+                              <w:lang w:val="en-CA"/>
+                            </w:rPr>
+                            <m:t>u</m:t>
+                          </m:r>
+                        </m:e>
+                      </m:acc>
+                    </m:e>
+                    <m:sub>
+                      <m:r>
+                        <w:rPr>
+                          <w:rFonts w:ascii="Cambria Math" w:hAnsi="Cambria Math" w:cs="Courier New"/>
+                          <w:sz w:val="20"/>
+                          <w:szCs w:val="20"/>
+                          <w:lang w:val="en-CA"/>
+                        </w:rPr>
+                        <m:t>i</m:t>
+                      </m:r>
+                    </m:sub>
+                  </m:sSub>
+                  <m:d>
+                    <m:dPr>
+                      <m:begChr m:val="["/>
+                      <m:endChr m:val="]"/>
+                      <m:ctrlPr>
+                        <w:rPr>
+                          <w:rFonts w:ascii="Cambria Math" w:hAnsi="Cambria Math" w:cs="Courier New"/>
+                          <w:i/>
+                          <w:sz w:val="20"/>
+                          <w:szCs w:val="20"/>
+                          <w:lang w:val="en-CA"/>
+                        </w:rPr>
+                      </m:ctrlPr>
+                    </m:dPr>
+                    <m:e>
+                      <m:sSub>
+                        <m:sSubPr>
+                          <m:ctrlPr>
+                            <w:rPr>
+                              <w:rFonts w:ascii="Cambria Math" w:hAnsi="Cambria Math" w:cs="Courier New"/>
+                              <w:i/>
+                              <w:sz w:val="20"/>
+                              <w:szCs w:val="20"/>
+                              <w:lang w:val="en-CA"/>
+                            </w:rPr>
+                          </m:ctrlPr>
+                        </m:sSubPr>
+                        <m:e>
+                          <m:acc>
+                            <m:accPr>
+                              <m:chr m:val="̅"/>
+                              <m:ctrlPr>
+                                <w:rPr>
+                                  <w:rFonts w:ascii="Cambria Math" w:hAnsi="Cambria Math" w:cs="Courier New"/>
+                                  <w:i/>
+                                  <w:sz w:val="20"/>
+                                  <w:szCs w:val="20"/>
+                                  <w:lang w:val="en-CA"/>
+                                </w:rPr>
+                              </m:ctrlPr>
+                            </m:accPr>
+                            <m:e>
+                              <m:r>
+                                <w:rPr>
+                                  <w:rFonts w:ascii="Cambria Math" w:hAnsi="Cambria Math" w:cs="Courier New"/>
+                                  <w:sz w:val="20"/>
+                                  <w:szCs w:val="20"/>
+                                  <w:lang w:val="en-CA"/>
+                                </w:rPr>
+                                <m:t>v</m:t>
+                              </m:r>
+                            </m:e>
+                          </m:acc>
+                        </m:e>
+                        <m:sub>
+                          <m:r>
+                            <w:rPr>
+                              <w:rFonts w:ascii="Cambria Math" w:hAnsi="Cambria Math" w:cs="Courier New"/>
+                              <w:sz w:val="20"/>
+                              <w:szCs w:val="20"/>
+                              <w:lang w:val="en-CA"/>
+                            </w:rPr>
+                            <m:t>j</m:t>
+                          </m:r>
+                        </m:sub>
+                      </m:sSub>
+                    </m:e>
+                  </m:d>
+                </m:e>
+              </m:d>
+            </m:e>
+            <m:sub>
+              <m:r>
+                <w:rPr>
+                  <w:rFonts w:ascii="Cambria Math" w:hAnsi="Cambria Math" w:cs="Courier New"/>
+                  <w:sz w:val="20"/>
+                  <w:szCs w:val="20"/>
+                  <w:lang w:val="en-CA"/>
+                </w:rPr>
+                <m:t>2</m:t>
+              </m:r>
+            </m:sub>
+            <m:sup>
+              <m:r>
+                <w:rPr>
+                  <w:rFonts w:ascii="Cambria Math" w:hAnsi="Cambria Math" w:cs="Courier New"/>
+                  <w:sz w:val="20"/>
+                  <w:szCs w:val="20"/>
+                  <w:lang w:val="en-CA"/>
+                </w:rPr>
+                <m:t>2</m:t>
+              </m:r>
+            </m:sup>
+          </m:sSubSup>
+          <m:r>
+            <w:rPr>
+              <w:rFonts w:ascii="Cambria Math" w:hAnsi="Cambria Math" w:cs="Courier New"/>
+              <w:sz w:val="20"/>
+              <w:szCs w:val="20"/>
+              <w:lang w:val="en-CA"/>
+            </w:rPr>
+            <m:t>+</m:t>
+          </m:r>
+          <m:d>
+            <m:dPr>
+              <m:ctrlPr>
+                <w:rPr>
+                  <w:rFonts w:ascii="Cambria Math" w:hAnsi="Cambria Math" w:cs="Courier New"/>
+                  <w:i/>
+                  <w:sz w:val="20"/>
+                  <w:szCs w:val="20"/>
+                  <w:lang w:val="en-CA"/>
+                </w:rPr>
+              </m:ctrlPr>
+            </m:dPr>
+            <m:e>
+              <m:r>
+                <w:rPr>
+                  <w:rFonts w:ascii="Cambria Math" w:hAnsi="Cambria Math" w:cs="Courier New"/>
+                  <w:sz w:val="20"/>
+                  <w:szCs w:val="20"/>
+                  <w:lang w:val="en-CA"/>
+                </w:rPr>
+                <m:t>1-θ</m:t>
+              </m:r>
+            </m:e>
+          </m:d>
+          <m:sSubSup>
+            <m:sSubSupPr>
+              <m:ctrlPr>
+                <w:rPr>
+                  <w:rFonts w:ascii="Cambria Math" w:hAnsi="Cambria Math" w:cs="Courier New"/>
+                  <w:i/>
+                  <w:sz w:val="20"/>
+                  <w:szCs w:val="20"/>
+                  <w:lang w:val="en-CA"/>
+                </w:rPr>
+              </m:ctrlPr>
+            </m:sSubSupPr>
+            <m:e>
+              <m:d>
+                <m:dPr>
+                  <m:begChr m:val="‖"/>
+                  <m:endChr m:val="‖"/>
+                  <m:ctrlPr>
+                    <w:rPr>
+                      <w:rFonts w:ascii="Cambria Math" w:hAnsi="Cambria Math" w:cs="Courier New"/>
+                      <w:i/>
+                      <w:sz w:val="20"/>
+                      <w:szCs w:val="20"/>
+                      <w:lang w:val="en-CA"/>
+                    </w:rPr>
+                  </m:ctrlPr>
+                </m:dPr>
+                <m:e>
+                  <m:sSub>
+                    <m:sSubPr>
+                      <m:ctrlPr>
+                        <w:rPr>
+                          <w:rFonts w:ascii="Cambria Math" w:hAnsi="Cambria Math" w:cs="Courier New"/>
+                          <w:i/>
+                          <w:sz w:val="20"/>
+                          <w:szCs w:val="20"/>
+                          <w:lang w:val="en-CA"/>
+                        </w:rPr>
+                      </m:ctrlPr>
+                    </m:sSubPr>
+                    <m:e>
+                      <m:acc>
+                        <m:accPr>
+                          <m:chr m:val="̅"/>
+                          <m:ctrlPr>
+                            <w:rPr>
+                              <w:rFonts w:ascii="Cambria Math" w:hAnsi="Cambria Math" w:cs="Courier New"/>
+                              <w:i/>
+                              <w:sz w:val="20"/>
+                              <w:szCs w:val="20"/>
+                              <w:lang w:val="en-CA"/>
+                            </w:rPr>
+                          </m:ctrlPr>
+                        </m:accPr>
+                        <m:e>
+                          <m:r>
+                            <w:rPr>
+                              <w:rFonts w:ascii="Cambria Math" w:hAnsi="Cambria Math" w:cs="Courier New"/>
+                              <w:sz w:val="20"/>
+                              <w:szCs w:val="20"/>
+                              <w:lang w:val="en-CA"/>
+                            </w:rPr>
+                            <m:t>x</m:t>
+                          </m:r>
+                        </m:e>
+                      </m:acc>
+                    </m:e>
+                    <m:sub>
+                      <m:r>
+                        <w:rPr>
+                          <w:rFonts w:ascii="Cambria Math" w:hAnsi="Cambria Math" w:cs="Courier New"/>
+                          <w:sz w:val="20"/>
+                          <w:szCs w:val="20"/>
+                          <w:lang w:val="en-CA"/>
+                        </w:rPr>
+                        <m:t>i</m:t>
+                      </m:r>
+                    </m:sub>
+                  </m:sSub>
+                  <m:d>
+                    <m:dPr>
+                      <m:begChr m:val="["/>
+                      <m:endChr m:val="]"/>
+                      <m:ctrlPr>
+                        <w:rPr>
+                          <w:rFonts w:ascii="Cambria Math" w:hAnsi="Cambria Math" w:cs="Courier New"/>
+                          <w:i/>
+                          <w:sz w:val="20"/>
+                          <w:szCs w:val="20"/>
+                          <w:lang w:val="en-CA"/>
+                        </w:rPr>
+                      </m:ctrlPr>
+                    </m:dPr>
+                    <m:e>
+                      <m:sSub>
+                        <m:sSubPr>
+                          <m:ctrlPr>
+                            <w:rPr>
+                              <w:rFonts w:ascii="Cambria Math" w:hAnsi="Cambria Math" w:cs="Courier New"/>
+                              <w:i/>
+                              <w:sz w:val="20"/>
+                              <w:szCs w:val="20"/>
+                              <w:lang w:val="en-CA"/>
+                            </w:rPr>
+                          </m:ctrlPr>
+                        </m:sSubPr>
+                        <m:e>
+                          <m:acc>
+                            <m:accPr>
+                              <m:chr m:val="̅"/>
+                              <m:ctrlPr>
+                                <w:rPr>
+                                  <w:rFonts w:ascii="Cambria Math" w:hAnsi="Cambria Math" w:cs="Courier New"/>
+                                  <w:i/>
+                                  <w:sz w:val="20"/>
+                                  <w:szCs w:val="20"/>
+                                  <w:lang w:val="en-CA"/>
+                                </w:rPr>
+                              </m:ctrlPr>
+                            </m:accPr>
+                            <m:e>
+                              <m:r>
+                                <w:rPr>
+                                  <w:rFonts w:ascii="Cambria Math" w:hAnsi="Cambria Math" w:cs="Courier New"/>
+                                  <w:sz w:val="20"/>
+                                  <w:szCs w:val="20"/>
+                                  <w:lang w:val="en-CA"/>
+                                </w:rPr>
+                                <m:t>y</m:t>
+                              </m:r>
+                            </m:e>
+                          </m:acc>
+                        </m:e>
+                        <m:sub>
+                          <m:r>
+                            <w:rPr>
+                              <w:rFonts w:ascii="Cambria Math" w:hAnsi="Cambria Math" w:cs="Courier New"/>
+                              <w:sz w:val="20"/>
+                              <w:szCs w:val="20"/>
+                              <w:lang w:val="en-CA"/>
+                            </w:rPr>
+                            <m:t>j</m:t>
+                          </m:r>
+                        </m:sub>
+                      </m:sSub>
+                    </m:e>
+                  </m:d>
+                </m:e>
+              </m:d>
+            </m:e>
+            <m:sub>
+              <m:r>
+                <w:rPr>
+                  <w:rFonts w:ascii="Cambria Math" w:hAnsi="Cambria Math" w:cs="Courier New"/>
+                  <w:sz w:val="20"/>
+                  <w:szCs w:val="20"/>
+                  <w:lang w:val="en-CA"/>
+                </w:rPr>
+                <m:t>2</m:t>
+              </m:r>
+            </m:sub>
+            <m:sup>
+              <m:r>
+                <w:rPr>
+                  <w:rFonts w:ascii="Cambria Math" w:hAnsi="Cambria Math" w:cs="Courier New"/>
+                  <w:sz w:val="20"/>
+                  <w:szCs w:val="20"/>
+                  <w:lang w:val="en-CA"/>
+                </w:rPr>
+                <m:t>2</m:t>
+              </m:r>
+            </m:sup>
+          </m:sSubSup>
+          <m:r>
+            <w:rPr>
+              <w:rFonts w:ascii="Cambria Math" w:hAnsi="Cambria Math" w:cs="Courier New"/>
+              <w:sz w:val="20"/>
+              <w:szCs w:val="20"/>
+              <w:lang w:val="en-CA"/>
+            </w:rPr>
+            <m:t>+</m:t>
+          </m:r>
+          <m:sSubSup>
+            <m:sSubSupPr>
+              <m:ctrlPr>
+                <w:rPr>
+                  <w:rFonts w:ascii="Cambria Math" w:hAnsi="Cambria Math" w:cs="Courier New"/>
+                  <w:i/>
+                  <w:sz w:val="20"/>
+                  <w:szCs w:val="20"/>
+                  <w:lang w:val="en-CA"/>
+                </w:rPr>
+              </m:ctrlPr>
+            </m:sSubSupPr>
+            <m:e>
+              <m:d>
+                <m:dPr>
+                  <m:begChr m:val="‖"/>
+                  <m:endChr m:val="‖"/>
+                  <m:ctrlPr>
+                    <w:rPr>
+                      <w:rFonts w:ascii="Cambria Math" w:hAnsi="Cambria Math" w:cs="Courier New"/>
+                      <w:i/>
+                      <w:sz w:val="20"/>
+                      <w:szCs w:val="20"/>
+                      <w:lang w:val="en-CA"/>
+                    </w:rPr>
+                  </m:ctrlPr>
+                </m:dPr>
+                <m:e>
+                  <m:sSub>
+                    <m:sSubPr>
+                      <m:ctrlPr>
+                        <w:rPr>
+                          <w:rFonts w:ascii="Cambria Math" w:hAnsi="Cambria Math" w:cs="Courier New"/>
+                          <w:i/>
+                          <w:sz w:val="20"/>
+                          <w:szCs w:val="20"/>
+                          <w:lang w:val="en-CA"/>
+                        </w:rPr>
+                      </m:ctrlPr>
+                    </m:sSubPr>
+                    <m:e>
+                      <m:r>
+                        <w:rPr>
+                          <w:rFonts w:ascii="Cambria Math" w:hAnsi="Cambria Math" w:cs="Courier New"/>
+                          <w:sz w:val="20"/>
+                          <w:szCs w:val="20"/>
+                          <w:lang w:val="en-CA"/>
+                        </w:rPr>
+                        <m:t>a</m:t>
+                      </m:r>
+                    </m:e>
+                    <m:sub>
+                      <m:r>
+                        <w:rPr>
+                          <w:rFonts w:ascii="Cambria Math" w:hAnsi="Cambria Math" w:cs="Courier New"/>
+                          <w:sz w:val="20"/>
+                          <w:szCs w:val="20"/>
+                          <w:lang w:val="en-CA"/>
+                        </w:rPr>
+                        <m:t>ij</m:t>
+                      </m:r>
+                    </m:sub>
+                  </m:sSub>
+                </m:e>
+              </m:d>
+            </m:e>
+            <m:sub>
+              <m:r>
+                <w:rPr>
+                  <w:rFonts w:ascii="Cambria Math" w:hAnsi="Cambria Math" w:cs="Courier New"/>
+                  <w:sz w:val="20"/>
+                  <w:szCs w:val="20"/>
+                  <w:lang w:val="en-CA"/>
+                </w:rPr>
+                <m:t>2</m:t>
+              </m:r>
+            </m:sub>
+            <m:sup>
+              <m:r>
+                <w:rPr>
+                  <w:rFonts w:ascii="Cambria Math" w:hAnsi="Cambria Math" w:cs="Courier New"/>
+                  <w:sz w:val="20"/>
+                  <w:szCs w:val="20"/>
+                  <w:lang w:val="en-CA"/>
+                </w:rPr>
+                <m:t>2</m:t>
+              </m:r>
+            </m:sup>
+          </m:sSubSup>
+          <m:r>
+            <w:rPr>
+              <w:rFonts w:ascii="Cambria Math" w:eastAsiaTheme="minorEastAsia" w:hAnsi="Cambria Math" w:cs="Courier New"/>
+              <w:sz w:val="20"/>
+              <w:szCs w:val="20"/>
+              <w:lang w:val="en-CA"/>
+            </w:rPr>
+            <m:t>-2</m:t>
+          </m:r>
+          <m:r>
+            <w:rPr>
+              <w:rFonts w:ascii="Cambria Math" w:hAnsi="Cambria Math" w:cs="Courier New"/>
+              <w:sz w:val="20"/>
+              <w:szCs w:val="20"/>
+              <w:lang w:val="en-CA"/>
+            </w:rPr>
+            <m:t>θ</m:t>
+          </m:r>
+          <m:d>
+            <m:dPr>
+              <m:ctrlPr>
+                <w:rPr>
+                  <w:rFonts w:ascii="Cambria Math" w:hAnsi="Cambria Math" w:cs="Courier New"/>
+                  <w:i/>
+                  <w:sz w:val="20"/>
+                  <w:szCs w:val="20"/>
+                  <w:lang w:val="en-CA"/>
+                </w:rPr>
+              </m:ctrlPr>
+            </m:dPr>
+            <m:e>
+              <m:r>
+                <w:rPr>
+                  <w:rFonts w:ascii="Cambria Math" w:hAnsi="Cambria Math" w:cs="Courier New"/>
+                  <w:sz w:val="20"/>
+                  <w:szCs w:val="20"/>
+                  <w:lang w:val="en-CA"/>
+                </w:rPr>
+                <m:t>1-θ</m:t>
+              </m:r>
+            </m:e>
+          </m:d>
+          <m:d>
+            <m:dPr>
+              <m:ctrlPr>
+                <w:rPr>
+                  <w:rFonts w:ascii="Cambria Math" w:hAnsi="Cambria Math" w:cs="Courier New"/>
+                  <w:i/>
+                  <w:sz w:val="20"/>
+                  <w:szCs w:val="20"/>
+                  <w:lang w:val="en-CA"/>
+                </w:rPr>
+              </m:ctrlPr>
+            </m:dPr>
+            <m:e>
+              <m:sSub>
+                <m:sSubPr>
+                  <m:ctrlPr>
+                    <w:rPr>
+                      <w:rFonts w:ascii="Cambria Math" w:hAnsi="Cambria Math" w:cs="Courier New"/>
+                      <w:i/>
+                      <w:sz w:val="20"/>
+                      <w:szCs w:val="20"/>
+                      <w:lang w:val="en-CA"/>
+                    </w:rPr>
+                  </m:ctrlPr>
+                </m:sSubPr>
+                <m:e>
+                  <m:acc>
+                    <m:accPr>
+                      <m:chr m:val="̅"/>
+                      <m:ctrlPr>
+                        <w:rPr>
+                          <w:rFonts w:ascii="Cambria Math" w:hAnsi="Cambria Math" w:cs="Courier New"/>
+                          <w:i/>
+                          <w:sz w:val="20"/>
+                          <w:szCs w:val="20"/>
+                          <w:lang w:val="en-CA"/>
+                        </w:rPr>
+                      </m:ctrlPr>
+                    </m:accPr>
+                    <m:e>
+                      <m:r>
+                        <w:rPr>
+                          <w:rFonts w:ascii="Cambria Math" w:hAnsi="Cambria Math" w:cs="Courier New"/>
+                          <w:sz w:val="20"/>
+                          <w:szCs w:val="20"/>
+                          <w:lang w:val="en-CA"/>
+                        </w:rPr>
+                        <m:t>u</m:t>
+                      </m:r>
+                    </m:e>
+                  </m:acc>
+                </m:e>
+                <m:sub>
+                  <m:r>
+                    <w:rPr>
+                      <w:rFonts w:ascii="Cambria Math" w:hAnsi="Cambria Math" w:cs="Courier New"/>
+                      <w:sz w:val="20"/>
+                      <w:szCs w:val="20"/>
+                      <w:lang w:val="en-CA"/>
+                    </w:rPr>
+                    <m:t>i</m:t>
+                  </m:r>
+                </m:sub>
+              </m:sSub>
+              <m:r>
+                <w:rPr>
+                  <w:rFonts w:ascii="Cambria Math" w:hAnsi="Cambria Math" w:cs="Courier New"/>
+                  <w:sz w:val="20"/>
+                  <w:szCs w:val="20"/>
+                  <w:lang w:val="en-CA"/>
+                </w:rPr>
+                <m:t>-</m:t>
+              </m:r>
+              <m:sSub>
+                <m:sSubPr>
+                  <m:ctrlPr>
+                    <w:rPr>
+                      <w:rFonts w:ascii="Cambria Math" w:hAnsi="Cambria Math" w:cs="Courier New"/>
+                      <w:i/>
+                      <w:sz w:val="20"/>
+                      <w:szCs w:val="20"/>
+                      <w:lang w:val="en-CA"/>
+                    </w:rPr>
+                  </m:ctrlPr>
+                </m:sSubPr>
+                <m:e>
+                  <m:acc>
+                    <m:accPr>
+                      <m:chr m:val="̅"/>
+                      <m:ctrlPr>
+                        <w:rPr>
+                          <w:rFonts w:ascii="Cambria Math" w:hAnsi="Cambria Math" w:cs="Courier New"/>
+                          <w:i/>
+                          <w:sz w:val="20"/>
+                          <w:szCs w:val="20"/>
+                          <w:lang w:val="en-CA"/>
+                        </w:rPr>
+                      </m:ctrlPr>
+                    </m:accPr>
+                    <m:e>
+                      <m:r>
+                        <w:rPr>
+                          <w:rFonts w:ascii="Cambria Math" w:hAnsi="Cambria Math" w:cs="Courier New"/>
+                          <w:sz w:val="20"/>
+                          <w:szCs w:val="20"/>
+                          <w:lang w:val="en-CA"/>
+                        </w:rPr>
+                        <m:t>x</m:t>
+                      </m:r>
+                    </m:e>
+                  </m:acc>
+                </m:e>
+                <m:sub>
+                  <m:r>
+                    <w:rPr>
+                      <w:rFonts w:ascii="Cambria Math" w:hAnsi="Cambria Math" w:cs="Courier New"/>
+                      <w:sz w:val="20"/>
+                      <w:szCs w:val="20"/>
+                      <w:lang w:val="en-CA"/>
+                    </w:rPr>
+                    <m:t>i</m:t>
+                  </m:r>
+                </m:sub>
+              </m:sSub>
+            </m:e>
+          </m:d>
+          <m:d>
+            <m:dPr>
+              <m:ctrlPr>
+                <w:rPr>
+                  <w:rFonts w:ascii="Cambria Math" w:hAnsi="Cambria Math" w:cs="Courier New"/>
+                  <w:i/>
+                  <w:sz w:val="20"/>
+                  <w:szCs w:val="20"/>
+                  <w:lang w:val="en-CA"/>
+                </w:rPr>
+              </m:ctrlPr>
+            </m:dPr>
+            <m:e>
+              <m:sSub>
+                <m:sSubPr>
+                  <m:ctrlPr>
+                    <w:rPr>
+                      <w:rFonts w:ascii="Cambria Math" w:hAnsi="Cambria Math" w:cs="Courier New"/>
+                      <w:i/>
+                      <w:sz w:val="20"/>
+                      <w:szCs w:val="20"/>
+                      <w:lang w:val="en-CA"/>
+                    </w:rPr>
+                  </m:ctrlPr>
+                </m:sSubPr>
+                <m:e>
+                  <m:acc>
+                    <m:accPr>
+                      <m:chr m:val="̅"/>
+                      <m:ctrlPr>
+                        <w:rPr>
+                          <w:rFonts w:ascii="Cambria Math" w:hAnsi="Cambria Math" w:cs="Courier New"/>
+                          <w:i/>
+                          <w:sz w:val="20"/>
+                          <w:szCs w:val="20"/>
+                          <w:lang w:val="en-CA"/>
+                        </w:rPr>
+                      </m:ctrlPr>
+                    </m:accPr>
+                    <m:e>
+                      <m:r>
+                        <w:rPr>
+                          <w:rFonts w:ascii="Cambria Math" w:hAnsi="Cambria Math" w:cs="Courier New"/>
+                          <w:sz w:val="20"/>
+                          <w:szCs w:val="20"/>
+                          <w:lang w:val="en-CA"/>
+                        </w:rPr>
+                        <m:t>v</m:t>
+                      </m:r>
+                    </m:e>
+                  </m:acc>
+                </m:e>
+                <m:sub>
+                  <m:r>
+                    <w:rPr>
+                      <w:rFonts w:ascii="Cambria Math" w:hAnsi="Cambria Math" w:cs="Courier New"/>
+                      <w:sz w:val="20"/>
+                      <w:szCs w:val="20"/>
+                      <w:lang w:val="en-CA"/>
+                    </w:rPr>
+                    <m:t>j</m:t>
+                  </m:r>
+                </m:sub>
+              </m:sSub>
+              <m:r>
+                <w:rPr>
+                  <w:rFonts w:ascii="Cambria Math" w:hAnsi="Cambria Math" w:cs="Courier New"/>
+                  <w:sz w:val="20"/>
+                  <w:szCs w:val="20"/>
+                  <w:lang w:val="en-CA"/>
+                </w:rPr>
+                <m:t>-</m:t>
+              </m:r>
+              <m:sSub>
+                <m:sSubPr>
+                  <m:ctrlPr>
+                    <w:rPr>
+                      <w:rFonts w:ascii="Cambria Math" w:hAnsi="Cambria Math" w:cs="Courier New"/>
+                      <w:i/>
+                      <w:sz w:val="20"/>
+                      <w:szCs w:val="20"/>
+                      <w:lang w:val="en-CA"/>
+                    </w:rPr>
+                  </m:ctrlPr>
+                </m:sSubPr>
+                <m:e>
+                  <m:acc>
+                    <m:accPr>
+                      <m:chr m:val="̅"/>
+                      <m:ctrlPr>
+                        <w:rPr>
+                          <w:rFonts w:ascii="Cambria Math" w:hAnsi="Cambria Math" w:cs="Courier New"/>
+                          <w:i/>
+                          <w:sz w:val="20"/>
+                          <w:szCs w:val="20"/>
+                          <w:lang w:val="en-CA"/>
+                        </w:rPr>
+                      </m:ctrlPr>
+                    </m:accPr>
+                    <m:e>
+                      <m:r>
+                        <w:rPr>
+                          <w:rFonts w:ascii="Cambria Math" w:hAnsi="Cambria Math" w:cs="Courier New"/>
+                          <w:sz w:val="20"/>
+                          <w:szCs w:val="20"/>
+                          <w:lang w:val="en-CA"/>
+                        </w:rPr>
+                        <m:t>y</m:t>
+                      </m:r>
+                    </m:e>
+                  </m:acc>
+                </m:e>
+                <m:sub>
+                  <m:r>
+                    <w:rPr>
+                      <w:rFonts w:ascii="Cambria Math" w:hAnsi="Cambria Math" w:cs="Courier New"/>
+                      <w:sz w:val="20"/>
+                      <w:szCs w:val="20"/>
+                      <w:lang w:val="en-CA"/>
+                    </w:rPr>
+                    <m:t>j</m:t>
+                  </m:r>
+                </m:sub>
+              </m:sSub>
+            </m:e>
+          </m:d>
+          <m:d>
+            <m:dPr>
+              <m:ctrlPr>
+                <w:rPr>
+                  <w:rFonts w:ascii="Cambria Math" w:hAnsi="Cambria Math" w:cs="Courier New"/>
+                  <w:i/>
+                  <w:sz w:val="20"/>
+                  <w:szCs w:val="20"/>
+                  <w:lang w:val="en-CA"/>
+                </w:rPr>
+              </m:ctrlPr>
+            </m:dPr>
+            <m:e>
+              <m:sSub>
+                <m:sSubPr>
+                  <m:ctrlPr>
+                    <w:rPr>
+                      <w:rFonts w:ascii="Cambria Math" w:hAnsi="Cambria Math" w:cs="Courier New"/>
+                      <w:i/>
+                      <w:sz w:val="20"/>
+                      <w:szCs w:val="20"/>
+                      <w:lang w:val="en-CA"/>
+                    </w:rPr>
+                  </m:ctrlPr>
+                </m:sSubPr>
+                <m:e>
+                  <m:r>
+                    <w:rPr>
+                      <w:rFonts w:ascii="Cambria Math" w:hAnsi="Cambria Math" w:cs="Courier New"/>
+                      <w:sz w:val="20"/>
+                      <w:szCs w:val="20"/>
+                      <w:lang w:val="en-CA"/>
+                    </w:rPr>
+                    <m:t>a</m:t>
+                  </m:r>
+                </m:e>
+                <m:sub>
+                  <m:r>
+                    <w:rPr>
+                      <w:rFonts w:ascii="Cambria Math" w:hAnsi="Cambria Math" w:cs="Courier New"/>
+                      <w:sz w:val="20"/>
+                      <w:szCs w:val="20"/>
+                      <w:lang w:val="en-CA"/>
+                    </w:rPr>
+                    <m:t>ij</m:t>
+                  </m:r>
+                </m:sub>
+              </m:sSub>
+            </m:e>
+          </m:d>
+        </m:oMath>
+      </m:oMathPara>
+    </w:p>
+    <w:p>
+      <w:pPr>
+        <w:spacing w:after="0" w:line="240" w:lineRule="auto"/>
+        <w:rPr>
+          <w:rFonts w:ascii="Courier New" w:eastAsiaTheme="minorEastAsia" w:hAnsi="Courier New" w:cs="Courier New"/>
+          <w:sz w:val="20"/>
+          <w:szCs w:val="20"/>
+          <w:lang w:val="en-CA"/>
+        </w:rPr>
+      </w:pPr>
+      <m:oMathPara>
+        <m:oMath>
+          <m:d>
+            <m:dPr>
+              <m:ctrlPr>
+                <w:rPr>
+                  <w:rFonts w:ascii="Cambria Math" w:hAnsi="Cambria Math" w:cs="Courier New"/>
+                  <w:i/>
+                  <w:sz w:val="20"/>
+                  <w:szCs w:val="20"/>
+                  <w:lang w:val="en-CA"/>
+                </w:rPr>
+              </m:ctrlPr>
+            </m:dPr>
+            <m:e>
+              <m:sSup>
+                <m:sSupPr>
+                  <m:ctrlPr>
+                    <w:rPr>
+                      <w:rFonts w:ascii="Cambria Math" w:hAnsi="Cambria Math" w:cs="Courier New"/>
+                      <w:i/>
+                      <w:sz w:val="20"/>
+                      <w:szCs w:val="20"/>
+                      <w:lang w:val="en-CA"/>
+                    </w:rPr>
+                  </m:ctrlPr>
+                </m:sSupPr>
+                <m:e>
+                  <m:r>
+                    <w:rPr>
+                      <w:rFonts w:ascii="Cambria Math" w:hAnsi="Cambria Math" w:cs="Courier New"/>
+                      <w:sz w:val="20"/>
+                      <w:szCs w:val="20"/>
+                      <w:lang w:val="en-CA"/>
+                    </w:rPr>
+                    <m:t>θ</m:t>
+                  </m:r>
+                </m:e>
+                <m:sup>
+                  <m:r>
+                    <w:rPr>
+                      <w:rFonts w:ascii="Cambria Math" w:hAnsi="Cambria Math" w:cs="Courier New"/>
+                      <w:sz w:val="20"/>
+                      <w:szCs w:val="20"/>
+                      <w:lang w:val="en-CA"/>
+                    </w:rPr>
+                    <m:t>2</m:t>
+                  </m:r>
+                </m:sup>
+              </m:sSup>
+              <m:sSubSup>
+                <m:sSubSupPr>
+                  <m:ctrlPr>
+                    <w:rPr>
+                      <w:rFonts w:ascii="Cambria Math" w:hAnsi="Cambria Math" w:cs="Courier New"/>
+                      <w:i/>
+                      <w:sz w:val="20"/>
+                      <w:szCs w:val="20"/>
+                      <w:lang w:val="en-CA"/>
+                    </w:rPr>
+                  </m:ctrlPr>
+                </m:sSubSupPr>
+                <m:e>
+                  <m:d>
+                    <m:dPr>
+                      <m:begChr m:val="‖"/>
+                      <m:endChr m:val="‖"/>
+                      <m:ctrlPr>
+                        <w:rPr>
+                          <w:rFonts w:ascii="Cambria Math" w:hAnsi="Cambria Math" w:cs="Courier New"/>
+                          <w:i/>
+                          <w:sz w:val="20"/>
+                          <w:szCs w:val="20"/>
+                          <w:lang w:val="en-CA"/>
+                        </w:rPr>
+                      </m:ctrlPr>
+                    </m:dPr>
+                    <m:e>
+                      <m:sSub>
+                        <m:sSubPr>
+                          <m:ctrlPr>
+                            <w:rPr>
+                              <w:rFonts w:ascii="Cambria Math" w:hAnsi="Cambria Math" w:cs="Courier New"/>
+                              <w:i/>
+                              <w:sz w:val="20"/>
+                              <w:szCs w:val="20"/>
+                              <w:lang w:val="en-CA"/>
+                            </w:rPr>
+                          </m:ctrlPr>
+                        </m:sSubPr>
+                        <m:e>
+                          <m:acc>
+                            <m:accPr>
+                              <m:chr m:val="̅"/>
+                              <m:ctrlPr>
+                                <w:rPr>
+                                  <w:rFonts w:ascii="Cambria Math" w:hAnsi="Cambria Math" w:cs="Courier New"/>
+                                  <w:i/>
+                                  <w:sz w:val="20"/>
+                                  <w:szCs w:val="20"/>
+                                  <w:lang w:val="en-CA"/>
+                                </w:rPr>
+                              </m:ctrlPr>
+                            </m:accPr>
+                            <m:e>
+                              <m:r>
+                                <w:rPr>
+                                  <w:rFonts w:ascii="Cambria Math" w:hAnsi="Cambria Math" w:cs="Courier New"/>
+                                  <w:sz w:val="20"/>
+                                  <w:szCs w:val="20"/>
+                                  <w:lang w:val="en-CA"/>
+                                </w:rPr>
+                                <m:t>u</m:t>
+                              </m:r>
+                            </m:e>
+                          </m:acc>
+                        </m:e>
+                        <m:sub>
+                          <m:r>
+                            <w:rPr>
+                              <w:rFonts w:ascii="Cambria Math" w:hAnsi="Cambria Math" w:cs="Courier New"/>
+                              <w:sz w:val="20"/>
+                              <w:szCs w:val="20"/>
+                              <w:lang w:val="en-CA"/>
+                            </w:rPr>
+                            <m:t>i</m:t>
+                          </m:r>
+                        </m:sub>
+                      </m:sSub>
+                    </m:e>
+                  </m:d>
+                </m:e>
+                <m:sub>
+                  <m:r>
+                    <w:rPr>
+                      <w:rFonts w:ascii="Cambria Math" w:hAnsi="Cambria Math" w:cs="Courier New"/>
+                      <w:sz w:val="20"/>
+                      <w:szCs w:val="20"/>
+                      <w:lang w:val="en-CA"/>
+                    </w:rPr>
+                    <m:t>2</m:t>
+                  </m:r>
+                </m:sub>
+                <m:sup>
+                  <m:r>
+                    <w:rPr>
+                      <w:rFonts w:ascii="Cambria Math" w:hAnsi="Cambria Math" w:cs="Courier New"/>
+                      <w:sz w:val="20"/>
+                      <w:szCs w:val="20"/>
+                      <w:lang w:val="en-CA"/>
+                    </w:rPr>
+                    <m:t>2</m:t>
+                  </m:r>
+                </m:sup>
+              </m:sSubSup>
+              <m:r>
+                <w:rPr>
+                  <w:rFonts w:ascii="Cambria Math" w:hAnsi="Cambria Math" w:cs="Courier New"/>
+                  <w:sz w:val="20"/>
+                  <w:szCs w:val="20"/>
+                  <w:lang w:val="en-CA"/>
+                </w:rPr>
+                <m:t>+2θ</m:t>
+              </m:r>
+              <m:d>
+                <m:dPr>
+                  <m:ctrlPr>
+                    <w:rPr>
+                      <w:rFonts w:ascii="Cambria Math" w:hAnsi="Cambria Math" w:cs="Courier New"/>
+                      <w:i/>
+                      <w:sz w:val="20"/>
+                      <w:szCs w:val="20"/>
+                      <w:lang w:val="en-CA"/>
+                    </w:rPr>
+                  </m:ctrlPr>
+                </m:dPr>
+                <m:e>
+                  <m:r>
+                    <w:rPr>
+                      <w:rFonts w:ascii="Cambria Math" w:hAnsi="Cambria Math" w:cs="Courier New"/>
+                      <w:sz w:val="20"/>
+                      <w:szCs w:val="20"/>
+                      <w:lang w:val="en-CA"/>
+                    </w:rPr>
+                    <m:t>1-θ</m:t>
+                  </m:r>
+                </m:e>
+              </m:d>
+              <m:sSub>
+                <m:sSubPr>
+                  <m:ctrlPr>
+                    <w:rPr>
+                      <w:rFonts w:ascii="Cambria Math" w:hAnsi="Cambria Math" w:cs="Courier New"/>
+                      <w:i/>
+                      <w:sz w:val="20"/>
+                      <w:szCs w:val="20"/>
+                      <w:lang w:val="en-CA"/>
+                    </w:rPr>
+                  </m:ctrlPr>
+                </m:sSubPr>
+                <m:e>
+                  <m:acc>
+                    <m:accPr>
+                      <m:chr m:val="̅"/>
+                      <m:ctrlPr>
+                        <w:rPr>
+                          <w:rFonts w:ascii="Cambria Math" w:hAnsi="Cambria Math" w:cs="Courier New"/>
+                          <w:i/>
+                          <w:sz w:val="20"/>
+                          <w:szCs w:val="20"/>
+                          <w:lang w:val="en-CA"/>
+                        </w:rPr>
+                      </m:ctrlPr>
+                    </m:accPr>
+                    <m:e>
+                      <m:r>
+                        <w:rPr>
+                          <w:rFonts w:ascii="Cambria Math" w:hAnsi="Cambria Math" w:cs="Courier New"/>
+                          <w:sz w:val="20"/>
+                          <w:szCs w:val="20"/>
+                          <w:lang w:val="en-CA"/>
+                        </w:rPr>
+                        <m:t>u</m:t>
+                      </m:r>
+                    </m:e>
+                  </m:acc>
+                </m:e>
+                <m:sub>
+                  <m:r>
+                    <w:rPr>
+                      <w:rFonts w:ascii="Cambria Math" w:hAnsi="Cambria Math" w:cs="Courier New"/>
+                      <w:sz w:val="20"/>
+                      <w:szCs w:val="20"/>
+                      <w:lang w:val="en-CA"/>
+                    </w:rPr>
+                    <m:t>i</m:t>
+                  </m:r>
+                </m:sub>
+              </m:sSub>
+              <m:sSub>
+                <m:sSubPr>
+                  <m:ctrlPr>
+                    <w:rPr>
+                      <w:rFonts w:ascii="Cambria Math" w:hAnsi="Cambria Math" w:cs="Courier New"/>
+                      <w:i/>
+                      <w:sz w:val="20"/>
+                      <w:szCs w:val="20"/>
+                      <w:lang w:val="en-CA"/>
+                    </w:rPr>
+                  </m:ctrlPr>
+                </m:sSubPr>
+                <m:e>
+                  <m:acc>
+                    <m:accPr>
+                      <m:chr m:val="̅"/>
+                      <m:ctrlPr>
+                        <w:rPr>
+                          <w:rFonts w:ascii="Cambria Math" w:hAnsi="Cambria Math" w:cs="Courier New"/>
+                          <w:i/>
+                          <w:sz w:val="20"/>
+                          <w:szCs w:val="20"/>
+                          <w:lang w:val="en-CA"/>
+                        </w:rPr>
+                      </m:ctrlPr>
+                    </m:accPr>
+                    <m:e>
+                      <m:r>
+                        <w:rPr>
+                          <w:rFonts w:ascii="Cambria Math" w:hAnsi="Cambria Math" w:cs="Courier New"/>
+                          <w:sz w:val="20"/>
+                          <w:szCs w:val="20"/>
+                          <w:lang w:val="en-CA"/>
+                        </w:rPr>
+                        <m:t>x</m:t>
+                      </m:r>
+                    </m:e>
+                  </m:acc>
+                </m:e>
+                <m:sub>
+                  <m:r>
+                    <w:rPr>
+                      <w:rFonts w:ascii="Cambria Math" w:hAnsi="Cambria Math" w:cs="Courier New"/>
+                      <w:sz w:val="20"/>
+                      <w:szCs w:val="20"/>
+                      <w:lang w:val="en-CA"/>
+                    </w:rPr>
+                    <m:t>i</m:t>
+                  </m:r>
+                </m:sub>
+              </m:sSub>
+              <m:r>
+                <w:rPr>
+                  <w:rFonts w:ascii="Cambria Math" w:hAnsi="Cambria Math" w:cs="Courier New"/>
+                  <w:sz w:val="20"/>
+                  <w:szCs w:val="20"/>
+                  <w:lang w:val="en-CA"/>
+                </w:rPr>
+                <m:t>+</m:t>
+              </m:r>
+              <m:sSubSup>
+                <m:sSubSupPr>
+                  <m:ctrlPr>
+                    <w:rPr>
+                      <w:rFonts w:ascii="Cambria Math" w:hAnsi="Cambria Math" w:cs="Courier New"/>
+                      <w:i/>
+                      <w:sz w:val="20"/>
+                      <w:szCs w:val="20"/>
+                      <w:lang w:val="en-CA"/>
+                    </w:rPr>
+                  </m:ctrlPr>
+                </m:sSubSupPr>
+                <m:e>
+                  <m:sSup>
+                    <m:sSupPr>
+                      <m:ctrlPr>
+                        <w:rPr>
+                          <w:rFonts w:ascii="Cambria Math" w:hAnsi="Cambria Math" w:cs="Courier New"/>
+                          <w:i/>
+                          <w:sz w:val="20"/>
+                          <w:szCs w:val="20"/>
+                          <w:lang w:val="en-CA"/>
+                        </w:rPr>
+                      </m:ctrlPr>
+                    </m:sSupPr>
+                    <m:e>
+                      <m:d>
+                        <m:dPr>
+                          <m:ctrlPr>
+                            <w:rPr>
+                              <w:rFonts w:ascii="Cambria Math" w:hAnsi="Cambria Math" w:cs="Courier New"/>
+                              <w:i/>
+                              <w:sz w:val="20"/>
+                              <w:szCs w:val="20"/>
+                              <w:lang w:val="en-CA"/>
+                            </w:rPr>
+                          </m:ctrlPr>
+                        </m:dPr>
+                        <m:e>
+                          <m:r>
+                            <w:rPr>
+                              <w:rFonts w:ascii="Cambria Math" w:hAnsi="Cambria Math" w:cs="Courier New"/>
+                              <w:sz w:val="20"/>
+                              <w:szCs w:val="20"/>
+                              <w:lang w:val="en-CA"/>
+                            </w:rPr>
+                            <m:t>1-θ</m:t>
+                          </m:r>
+                        </m:e>
+                      </m:d>
+                    </m:e>
+                    <m:sup>
+                      <m:r>
+                        <w:rPr>
+                          <w:rFonts w:ascii="Cambria Math" w:hAnsi="Cambria Math" w:cs="Courier New"/>
+                          <w:sz w:val="20"/>
+                          <w:szCs w:val="20"/>
+                          <w:lang w:val="en-CA"/>
+                        </w:rPr>
+                        <m:t>2</m:t>
+                      </m:r>
+                    </m:sup>
+                  </m:sSup>
+                  <m:d>
+                    <m:dPr>
+                      <m:begChr m:val="‖"/>
+                      <m:endChr m:val="‖"/>
+                      <m:ctrlPr>
+                        <w:rPr>
+                          <w:rFonts w:ascii="Cambria Math" w:hAnsi="Cambria Math" w:cs="Courier New"/>
+                          <w:i/>
+                          <w:sz w:val="20"/>
+                          <w:szCs w:val="20"/>
+                          <w:lang w:val="en-CA"/>
+                        </w:rPr>
+                      </m:ctrlPr>
+                    </m:dPr>
+                    <m:e>
+                      <m:sSub>
+                        <m:sSubPr>
+                          <m:ctrlPr>
+                            <w:rPr>
+                              <w:rFonts w:ascii="Cambria Math" w:hAnsi="Cambria Math" w:cs="Courier New"/>
+                              <w:i/>
+                              <w:sz w:val="20"/>
+                              <w:szCs w:val="20"/>
+                              <w:lang w:val="en-CA"/>
+                            </w:rPr>
+                          </m:ctrlPr>
+                        </m:sSubPr>
+                        <m:e>
+                          <m:acc>
+                            <m:accPr>
+                              <m:chr m:val="̅"/>
+                              <m:ctrlPr>
+                                <w:rPr>
+                                  <w:rFonts w:ascii="Cambria Math" w:hAnsi="Cambria Math" w:cs="Courier New"/>
+                                  <w:i/>
+                                  <w:sz w:val="20"/>
+                                  <w:szCs w:val="20"/>
+                                  <w:lang w:val="en-CA"/>
+                                </w:rPr>
+                              </m:ctrlPr>
+                            </m:accPr>
+                            <m:e>
+                              <m:r>
+                                <w:rPr>
+                                  <w:rFonts w:ascii="Cambria Math" w:hAnsi="Cambria Math" w:cs="Courier New"/>
+                                  <w:sz w:val="20"/>
+                                  <w:szCs w:val="20"/>
+                                  <w:lang w:val="en-CA"/>
+                                </w:rPr>
+                                <m:t>x</m:t>
+                              </m:r>
+                            </m:e>
+                          </m:acc>
+                        </m:e>
+                        <m:sub>
+                          <m:r>
+                            <w:rPr>
+                              <w:rFonts w:ascii="Cambria Math" w:hAnsi="Cambria Math" w:cs="Courier New"/>
+                              <w:sz w:val="20"/>
+                              <w:szCs w:val="20"/>
+                              <w:lang w:val="en-CA"/>
+                            </w:rPr>
+                            <m:t>i</m:t>
+                          </m:r>
+                        </m:sub>
+                      </m:sSub>
+                    </m:e>
+                  </m:d>
+                </m:e>
+                <m:sub>
+                  <m:r>
+                    <w:rPr>
+                      <w:rFonts w:ascii="Cambria Math" w:hAnsi="Cambria Math" w:cs="Courier New"/>
+                      <w:sz w:val="20"/>
+                      <w:szCs w:val="20"/>
+                      <w:lang w:val="en-CA"/>
+                    </w:rPr>
+                    <m:t>2</m:t>
+                  </m:r>
+                </m:sub>
+                <m:sup>
+                  <m:r>
+                    <w:rPr>
+                      <w:rFonts w:ascii="Cambria Math" w:hAnsi="Cambria Math" w:cs="Courier New"/>
+                      <w:sz w:val="20"/>
+                      <w:szCs w:val="20"/>
+                      <w:lang w:val="en-CA"/>
+                    </w:rPr>
+                    <m:t>2</m:t>
+                  </m:r>
+                </m:sup>
+              </m:sSubSup>
+              <w:bookmarkStart w:id="0" w:name="_GoBack"/>
+              <w:bookmarkEnd w:id="0"/>
+            </m:e>
+          </m:d>
+          <m:d>
+            <m:dPr>
+              <m:ctrlPr>
+                <w:rPr>
+                  <w:rFonts w:ascii="Cambria Math" w:hAnsi="Cambria Math" w:cs="Courier New"/>
+                  <w:i/>
+                  <w:sz w:val="20"/>
+                  <w:szCs w:val="20"/>
+                  <w:lang w:val="en-CA"/>
+                </w:rPr>
+              </m:ctrlPr>
+            </m:dPr>
+            <m:e>
+              <m:sSup>
+                <m:sSupPr>
+                  <m:ctrlPr>
+                    <w:rPr>
+                      <w:rFonts w:ascii="Cambria Math" w:hAnsi="Cambria Math" w:cs="Courier New"/>
+                      <w:i/>
+                      <w:sz w:val="20"/>
+                      <w:szCs w:val="20"/>
+                      <w:lang w:val="en-CA"/>
+                    </w:rPr>
+                  </m:ctrlPr>
+                </m:sSupPr>
+                <m:e>
+                  <m:r>
+                    <w:rPr>
+                      <w:rFonts w:ascii="Cambria Math" w:hAnsi="Cambria Math" w:cs="Courier New"/>
+                      <w:sz w:val="20"/>
+                      <w:szCs w:val="20"/>
+                      <w:lang w:val="en-CA"/>
+                    </w:rPr>
+                    <m:t>θ</m:t>
+                  </m:r>
+                </m:e>
+                <m:sup>
+                  <m:r>
+                    <w:rPr>
+                      <w:rFonts w:ascii="Cambria Math" w:hAnsi="Cambria Math" w:cs="Courier New"/>
+                      <w:sz w:val="20"/>
+                      <w:szCs w:val="20"/>
+                      <w:lang w:val="en-CA"/>
+                    </w:rPr>
+                    <m:t>2</m:t>
+                  </m:r>
+                </m:sup>
+              </m:sSup>
+              <m:sSubSup>
+                <m:sSubSupPr>
+                  <m:ctrlPr>
+                    <w:rPr>
+                      <w:rFonts w:ascii="Cambria Math" w:hAnsi="Cambria Math" w:cs="Courier New"/>
+                      <w:i/>
+                      <w:sz w:val="20"/>
+                      <w:szCs w:val="20"/>
+                      <w:lang w:val="en-CA"/>
+                    </w:rPr>
+                  </m:ctrlPr>
+                </m:sSubSupPr>
+                <m:e>
+                  <m:d>
+                    <m:dPr>
+                      <m:begChr m:val="‖"/>
+                      <m:endChr m:val="‖"/>
+                      <m:ctrlPr>
+                        <w:rPr>
+                          <w:rFonts w:ascii="Cambria Math" w:hAnsi="Cambria Math" w:cs="Courier New"/>
+                          <w:i/>
+                          <w:sz w:val="20"/>
+                          <w:szCs w:val="20"/>
+                          <w:lang w:val="en-CA"/>
+                        </w:rPr>
+                      </m:ctrlPr>
+                    </m:dPr>
+                    <m:e>
+                      <m:sSub>
+                        <m:sSubPr>
+                          <m:ctrlPr>
+                            <w:rPr>
+                              <w:rFonts w:ascii="Cambria Math" w:hAnsi="Cambria Math" w:cs="Courier New"/>
+                              <w:i/>
+                              <w:sz w:val="20"/>
+                              <w:szCs w:val="20"/>
+                              <w:lang w:val="en-CA"/>
+                            </w:rPr>
+                          </m:ctrlPr>
+                        </m:sSubPr>
+                        <m:e>
+                          <m:acc>
+                            <m:accPr>
+                              <m:chr m:val="̅"/>
+                              <m:ctrlPr>
+                                <w:rPr>
+                                  <w:rFonts w:ascii="Cambria Math" w:hAnsi="Cambria Math" w:cs="Courier New"/>
+                                  <w:i/>
+                                  <w:sz w:val="20"/>
+                                  <w:szCs w:val="20"/>
+                                  <w:lang w:val="en-CA"/>
+                                </w:rPr>
+                              </m:ctrlPr>
+                            </m:accPr>
+                            <m:e>
+                              <m:r>
+                                <w:rPr>
+                                  <w:rFonts w:ascii="Cambria Math" w:hAnsi="Cambria Math" w:cs="Courier New"/>
+                                  <w:sz w:val="20"/>
+                                  <w:szCs w:val="20"/>
+                                  <w:lang w:val="en-CA"/>
+                                </w:rPr>
+                                <m:t>v</m:t>
+                              </m:r>
+                            </m:e>
+                          </m:acc>
+                        </m:e>
+                        <m:sub>
+                          <m:r>
+                            <w:rPr>
+                              <w:rFonts w:ascii="Cambria Math" w:hAnsi="Cambria Math" w:cs="Courier New"/>
+                              <w:sz w:val="20"/>
+                              <w:szCs w:val="20"/>
+                              <w:lang w:val="en-CA"/>
+                            </w:rPr>
+                            <m:t>j</m:t>
+                          </m:r>
+                        </m:sub>
+                      </m:sSub>
+                    </m:e>
+                  </m:d>
+                </m:e>
+                <m:sub>
+                  <m:r>
+                    <w:rPr>
+                      <w:rFonts w:ascii="Cambria Math" w:hAnsi="Cambria Math" w:cs="Courier New"/>
+                      <w:sz w:val="20"/>
+                      <w:szCs w:val="20"/>
+                      <w:lang w:val="en-CA"/>
+                    </w:rPr>
+                    <m:t>2</m:t>
+                  </m:r>
+                </m:sub>
+                <m:sup>
+                  <m:r>
+                    <w:rPr>
+                      <w:rFonts w:ascii="Cambria Math" w:hAnsi="Cambria Math" w:cs="Courier New"/>
+                      <w:sz w:val="20"/>
+                      <w:szCs w:val="20"/>
+                      <w:lang w:val="en-CA"/>
+                    </w:rPr>
+                    <m:t>2</m:t>
+                  </m:r>
+                </m:sup>
+              </m:sSubSup>
+              <m:r>
+                <w:rPr>
+                  <w:rFonts w:ascii="Cambria Math" w:hAnsi="Cambria Math" w:cs="Courier New"/>
+                  <w:sz w:val="20"/>
+                  <w:szCs w:val="20"/>
+                  <w:lang w:val="en-CA"/>
+                </w:rPr>
+                <m:t>+2θ</m:t>
+              </m:r>
+              <m:d>
+                <m:dPr>
+                  <m:ctrlPr>
+                    <w:rPr>
+                      <w:rFonts w:ascii="Cambria Math" w:hAnsi="Cambria Math" w:cs="Courier New"/>
+                      <w:i/>
+                      <w:sz w:val="20"/>
+                      <w:szCs w:val="20"/>
+                      <w:lang w:val="en-CA"/>
+                    </w:rPr>
+                  </m:ctrlPr>
+                </m:dPr>
+                <m:e>
+                  <m:r>
+                    <w:rPr>
+                      <w:rFonts w:ascii="Cambria Math" w:hAnsi="Cambria Math" w:cs="Courier New"/>
+                      <w:sz w:val="20"/>
+                      <w:szCs w:val="20"/>
+                      <w:lang w:val="en-CA"/>
+                    </w:rPr>
+                    <m:t>1-θ</m:t>
+                  </m:r>
+                </m:e>
+              </m:d>
+              <m:sSub>
+                <m:sSubPr>
+                  <m:ctrlPr>
+                    <w:rPr>
+                      <w:rFonts w:ascii="Cambria Math" w:hAnsi="Cambria Math" w:cs="Courier New"/>
+                      <w:i/>
+                      <w:sz w:val="20"/>
+                      <w:szCs w:val="20"/>
+                      <w:lang w:val="en-CA"/>
+                    </w:rPr>
+                  </m:ctrlPr>
+                </m:sSubPr>
+                <m:e>
+                  <m:acc>
+                    <m:accPr>
+                      <m:chr m:val="̅"/>
+                      <m:ctrlPr>
+                        <w:rPr>
+                          <w:rFonts w:ascii="Cambria Math" w:hAnsi="Cambria Math" w:cs="Courier New"/>
+                          <w:i/>
+                          <w:sz w:val="20"/>
+                          <w:szCs w:val="20"/>
+                          <w:lang w:val="en-CA"/>
+                        </w:rPr>
+                      </m:ctrlPr>
+                    </m:accPr>
+                    <m:e>
+                      <m:r>
+                        <w:rPr>
+                          <w:rFonts w:ascii="Cambria Math" w:hAnsi="Cambria Math" w:cs="Courier New"/>
+                          <w:sz w:val="20"/>
+                          <w:szCs w:val="20"/>
+                          <w:lang w:val="en-CA"/>
+                        </w:rPr>
+                        <m:t>v</m:t>
+                      </m:r>
+                    </m:e>
+                  </m:acc>
+                </m:e>
+                <m:sub>
+                  <m:r>
+                    <w:rPr>
+                      <w:rFonts w:ascii="Cambria Math" w:hAnsi="Cambria Math" w:cs="Courier New"/>
+                      <w:sz w:val="20"/>
+                      <w:szCs w:val="20"/>
+                      <w:lang w:val="en-CA"/>
+                    </w:rPr>
+                    <m:t>j</m:t>
+                  </m:r>
+                </m:sub>
+              </m:sSub>
+              <m:sSub>
+                <m:sSubPr>
+                  <m:ctrlPr>
+                    <w:rPr>
+                      <w:rFonts w:ascii="Cambria Math" w:hAnsi="Cambria Math" w:cs="Courier New"/>
+                      <w:i/>
+                      <w:sz w:val="20"/>
+                      <w:szCs w:val="20"/>
+                      <w:lang w:val="en-CA"/>
+                    </w:rPr>
+                  </m:ctrlPr>
+                </m:sSubPr>
+                <m:e>
+                  <m:acc>
+                    <m:accPr>
+                      <m:chr m:val="̅"/>
+                      <m:ctrlPr>
+                        <w:rPr>
+                          <w:rFonts w:ascii="Cambria Math" w:hAnsi="Cambria Math" w:cs="Courier New"/>
+                          <w:i/>
+                          <w:sz w:val="20"/>
+                          <w:szCs w:val="20"/>
+                          <w:lang w:val="en-CA"/>
+                        </w:rPr>
+                      </m:ctrlPr>
+                    </m:accPr>
+                    <m:e>
+                      <m:r>
+                        <w:rPr>
+                          <w:rFonts w:ascii="Cambria Math" w:hAnsi="Cambria Math" w:cs="Courier New"/>
+                          <w:sz w:val="20"/>
+                          <w:szCs w:val="20"/>
+                          <w:lang w:val="en-CA"/>
+                        </w:rPr>
+                        <m:t>y</m:t>
+                      </m:r>
+                    </m:e>
+                  </m:acc>
+                </m:e>
+                <m:sub>
+                  <m:r>
+                    <w:rPr>
+                      <w:rFonts w:ascii="Cambria Math" w:hAnsi="Cambria Math" w:cs="Courier New"/>
+                      <w:sz w:val="20"/>
+                      <w:szCs w:val="20"/>
+                      <w:lang w:val="en-CA"/>
+                    </w:rPr>
+                    <m:t>j</m:t>
+                  </m:r>
+                </m:sub>
+              </m:sSub>
+              <m:r>
+                <w:rPr>
+                  <w:rFonts w:ascii="Cambria Math" w:hAnsi="Cambria Math" w:cs="Courier New"/>
+                  <w:sz w:val="20"/>
+                  <w:szCs w:val="20"/>
+                  <w:lang w:val="en-CA"/>
+                </w:rPr>
+                <m:t>+</m:t>
+              </m:r>
+              <m:sSubSup>
+                <m:sSubSupPr>
+                  <m:ctrlPr>
+                    <w:rPr>
+                      <w:rFonts w:ascii="Cambria Math" w:hAnsi="Cambria Math" w:cs="Courier New"/>
+                      <w:i/>
+                      <w:sz w:val="20"/>
+                      <w:szCs w:val="20"/>
+                      <w:lang w:val="en-CA"/>
+                    </w:rPr>
+                  </m:ctrlPr>
+                </m:sSubSupPr>
+                <m:e>
+                  <m:sSup>
+                    <m:sSupPr>
+                      <m:ctrlPr>
+                        <w:rPr>
+                          <w:rFonts w:ascii="Cambria Math" w:hAnsi="Cambria Math" w:cs="Courier New"/>
+                          <w:i/>
+                          <w:sz w:val="20"/>
+                          <w:szCs w:val="20"/>
+                          <w:lang w:val="en-CA"/>
+                        </w:rPr>
+                      </m:ctrlPr>
+                    </m:sSupPr>
+                    <m:e>
+                      <m:d>
+                        <m:dPr>
+                          <m:ctrlPr>
+                            <w:rPr>
+                              <w:rFonts w:ascii="Cambria Math" w:hAnsi="Cambria Math" w:cs="Courier New"/>
+                              <w:i/>
+                              <w:sz w:val="20"/>
+                              <w:szCs w:val="20"/>
+                              <w:lang w:val="en-CA"/>
+                            </w:rPr>
+                          </m:ctrlPr>
+                        </m:dPr>
+                        <m:e>
+                          <m:r>
+                            <w:rPr>
+                              <w:rFonts w:ascii="Cambria Math" w:hAnsi="Cambria Math" w:cs="Courier New"/>
+                              <w:sz w:val="20"/>
+                              <w:szCs w:val="20"/>
+                              <w:lang w:val="en-CA"/>
+                            </w:rPr>
+                            <m:t>1-θ</m:t>
+                          </m:r>
+                        </m:e>
+                      </m:d>
+                    </m:e>
+                    <m:sup>
+                      <m:r>
+                        <w:rPr>
+                          <w:rFonts w:ascii="Cambria Math" w:hAnsi="Cambria Math" w:cs="Courier New"/>
+                          <w:sz w:val="20"/>
+                          <w:szCs w:val="20"/>
+                          <w:lang w:val="en-CA"/>
+                        </w:rPr>
+                        <m:t>2</m:t>
+                      </m:r>
+                    </m:sup>
+                  </m:sSup>
+                  <m:d>
+                    <m:dPr>
+                      <m:begChr m:val="‖"/>
+                      <m:endChr m:val="‖"/>
+                      <m:ctrlPr>
+                        <w:rPr>
+                          <w:rFonts w:ascii="Cambria Math" w:hAnsi="Cambria Math" w:cs="Courier New"/>
+                          <w:i/>
+                          <w:sz w:val="20"/>
+                          <w:szCs w:val="20"/>
+                          <w:lang w:val="en-CA"/>
+                        </w:rPr>
+                      </m:ctrlPr>
+                    </m:dPr>
+                    <m:e>
+                      <m:sSub>
+                        <m:sSubPr>
+                          <m:ctrlPr>
+                            <w:rPr>
+                              <w:rFonts w:ascii="Cambria Math" w:hAnsi="Cambria Math" w:cs="Courier New"/>
+                              <w:i/>
+                              <w:sz w:val="20"/>
+                              <w:szCs w:val="20"/>
+                              <w:lang w:val="en-CA"/>
+                            </w:rPr>
+                          </m:ctrlPr>
+                        </m:sSubPr>
+                        <m:e>
+                          <m:acc>
+                            <m:accPr>
+                              <m:chr m:val="̅"/>
+                              <m:ctrlPr>
+                                <w:rPr>
+                                  <w:rFonts w:ascii="Cambria Math" w:hAnsi="Cambria Math" w:cs="Courier New"/>
+                                  <w:i/>
+                                  <w:sz w:val="20"/>
+                                  <w:szCs w:val="20"/>
+                                  <w:lang w:val="en-CA"/>
+                                </w:rPr>
+                              </m:ctrlPr>
+                            </m:accPr>
+                            <m:e>
+                              <m:r>
+                                <w:rPr>
+                                  <w:rFonts w:ascii="Cambria Math" w:hAnsi="Cambria Math" w:cs="Courier New"/>
+                                  <w:sz w:val="20"/>
+                                  <w:szCs w:val="20"/>
+                                  <w:lang w:val="en-CA"/>
+                                </w:rPr>
+                                <m:t>y</m:t>
+                              </m:r>
+                            </m:e>
+                          </m:acc>
+                        </m:e>
+                        <m:sub>
+                          <m:r>
+                            <w:rPr>
+                              <w:rFonts w:ascii="Cambria Math" w:hAnsi="Cambria Math" w:cs="Courier New"/>
+                              <w:sz w:val="20"/>
+                              <w:szCs w:val="20"/>
+                              <w:lang w:val="en-CA"/>
+                            </w:rPr>
+                            <m:t>j</m:t>
+                          </m:r>
+                        </m:sub>
+                      </m:sSub>
+                    </m:e>
+                  </m:d>
+                </m:e>
+                <m:sub>
+                  <m:r>
+                    <w:rPr>
+                      <w:rFonts w:ascii="Cambria Math" w:hAnsi="Cambria Math" w:cs="Courier New"/>
+                      <w:sz w:val="20"/>
+                      <w:szCs w:val="20"/>
+                      <w:lang w:val="en-CA"/>
+                    </w:rPr>
+                    <m:t>2</m:t>
+                  </m:r>
+                </m:sub>
+                <m:sup>
+                  <m:r>
+                    <w:rPr>
+                      <w:rFonts w:ascii="Cambria Math" w:hAnsi="Cambria Math" w:cs="Courier New"/>
+                      <w:sz w:val="20"/>
+                      <w:szCs w:val="20"/>
+                      <w:lang w:val="en-CA"/>
+                    </w:rPr>
+                    <m:t>2</m:t>
+                  </m:r>
+                </m:sup>
+              </m:sSubSup>
+            </m:e>
+          </m:d>
+          <m:r>
+            <w:rPr>
+              <w:rFonts w:ascii="Cambria Math" w:eastAsiaTheme="minorEastAsia" w:hAnsi="Cambria Math" w:cs="Courier New"/>
+              <w:sz w:val="20"/>
+              <w:szCs w:val="20"/>
+              <w:lang w:val="en-CA"/>
+            </w:rPr>
+            <m:t>≤</m:t>
+          </m:r>
+          <m:r>
+            <w:rPr>
+              <w:rFonts w:ascii="Cambria Math" w:hAnsi="Cambria Math" w:cs="Courier New"/>
+              <w:sz w:val="20"/>
+              <w:szCs w:val="20"/>
+              <w:lang w:val="en-CA"/>
+            </w:rPr>
+            <m:t>θ</m:t>
+          </m:r>
+          <m:sSubSup>
+            <m:sSubSupPr>
+              <m:ctrlPr>
+                <w:rPr>
+                  <w:rFonts w:ascii="Cambria Math" w:hAnsi="Cambria Math" w:cs="Courier New"/>
+                  <w:i/>
+                  <w:sz w:val="20"/>
+                  <w:szCs w:val="20"/>
+                  <w:lang w:val="en-CA"/>
+                </w:rPr>
+              </m:ctrlPr>
+            </m:sSubSupPr>
+            <m:e>
+              <m:d>
+                <m:dPr>
+                  <m:begChr m:val="‖"/>
+                  <m:endChr m:val="‖"/>
+                  <m:ctrlPr>
+                    <w:rPr>
+                      <w:rFonts w:ascii="Cambria Math" w:hAnsi="Cambria Math" w:cs="Courier New"/>
+                      <w:i/>
+                      <w:sz w:val="20"/>
+                      <w:szCs w:val="20"/>
+                      <w:lang w:val="en-CA"/>
+                    </w:rPr>
+                  </m:ctrlPr>
+                </m:dPr>
+                <m:e>
+                  <m:sSub>
+                    <m:sSubPr>
+                      <m:ctrlPr>
+                        <w:rPr>
+                          <w:rFonts w:ascii="Cambria Math" w:hAnsi="Cambria Math" w:cs="Courier New"/>
+                          <w:i/>
+                          <w:sz w:val="20"/>
+                          <w:szCs w:val="20"/>
+                          <w:lang w:val="en-CA"/>
+                        </w:rPr>
+                      </m:ctrlPr>
+                    </m:sSubPr>
+                    <m:e>
+                      <m:acc>
+                        <m:accPr>
+                          <m:chr m:val="̅"/>
+                          <m:ctrlPr>
+                            <w:rPr>
+                              <w:rFonts w:ascii="Cambria Math" w:hAnsi="Cambria Math" w:cs="Courier New"/>
+                              <w:i/>
+                              <w:sz w:val="20"/>
+                              <w:szCs w:val="20"/>
+                              <w:lang w:val="en-CA"/>
+                            </w:rPr>
+                          </m:ctrlPr>
+                        </m:accPr>
+                        <m:e>
+                          <m:r>
+                            <w:rPr>
+                              <w:rFonts w:ascii="Cambria Math" w:hAnsi="Cambria Math" w:cs="Courier New"/>
+                              <w:sz w:val="20"/>
+                              <w:szCs w:val="20"/>
+                              <w:lang w:val="en-CA"/>
+                            </w:rPr>
+                            <m:t>u</m:t>
+                          </m:r>
+                        </m:e>
+                      </m:acc>
+                    </m:e>
+                    <m:sub>
+                      <m:r>
+                        <w:rPr>
+                          <w:rFonts w:ascii="Cambria Math" w:hAnsi="Cambria Math" w:cs="Courier New"/>
+                          <w:sz w:val="20"/>
+                          <w:szCs w:val="20"/>
+                          <w:lang w:val="en-CA"/>
+                        </w:rPr>
+                        <m:t>i</m:t>
+                      </m:r>
+                    </m:sub>
+                  </m:sSub>
+                  <m:d>
+                    <m:dPr>
+                      <m:begChr m:val="["/>
+                      <m:endChr m:val="]"/>
+                      <m:ctrlPr>
+                        <w:rPr>
+                          <w:rFonts w:ascii="Cambria Math" w:hAnsi="Cambria Math" w:cs="Courier New"/>
+                          <w:i/>
+                          <w:sz w:val="20"/>
+                          <w:szCs w:val="20"/>
+                          <w:lang w:val="en-CA"/>
+                        </w:rPr>
+                      </m:ctrlPr>
+                    </m:dPr>
+                    <m:e>
+                      <m:sSub>
+                        <m:sSubPr>
+                          <m:ctrlPr>
+                            <w:rPr>
+                              <w:rFonts w:ascii="Cambria Math" w:hAnsi="Cambria Math" w:cs="Courier New"/>
+                              <w:i/>
+                              <w:sz w:val="20"/>
+                              <w:szCs w:val="20"/>
+                              <w:lang w:val="en-CA"/>
+                            </w:rPr>
+                          </m:ctrlPr>
+                        </m:sSubPr>
+                        <m:e>
+                          <m:acc>
+                            <m:accPr>
+                              <m:chr m:val="̅"/>
+                              <m:ctrlPr>
+                                <w:rPr>
+                                  <w:rFonts w:ascii="Cambria Math" w:hAnsi="Cambria Math" w:cs="Courier New"/>
+                                  <w:i/>
+                                  <w:sz w:val="20"/>
+                                  <w:szCs w:val="20"/>
+                                  <w:lang w:val="en-CA"/>
+                                </w:rPr>
+                              </m:ctrlPr>
+                            </m:accPr>
+                            <m:e>
+                              <m:r>
+                                <w:rPr>
+                                  <w:rFonts w:ascii="Cambria Math" w:hAnsi="Cambria Math" w:cs="Courier New"/>
+                                  <w:sz w:val="20"/>
+                                  <w:szCs w:val="20"/>
+                                  <w:lang w:val="en-CA"/>
+                                </w:rPr>
+                                <m:t>v</m:t>
+                              </m:r>
+                            </m:e>
+                          </m:acc>
+                        </m:e>
+                        <m:sub>
+                          <m:r>
+                            <w:rPr>
+                              <w:rFonts w:ascii="Cambria Math" w:hAnsi="Cambria Math" w:cs="Courier New"/>
+                              <w:sz w:val="20"/>
+                              <w:szCs w:val="20"/>
+                              <w:lang w:val="en-CA"/>
+                            </w:rPr>
+                            <m:t>j</m:t>
+                          </m:r>
+                        </m:sub>
+                      </m:sSub>
+                    </m:e>
+                  </m:d>
+                </m:e>
+              </m:d>
+            </m:e>
+            <m:sub>
+              <m:r>
+                <w:rPr>
+                  <w:rFonts w:ascii="Cambria Math" w:hAnsi="Cambria Math" w:cs="Courier New"/>
+                  <w:sz w:val="20"/>
+                  <w:szCs w:val="20"/>
+                  <w:lang w:val="en-CA"/>
+                </w:rPr>
+                <m:t>2</m:t>
+              </m:r>
+            </m:sub>
+            <m:sup>
+              <m:r>
+                <w:rPr>
+                  <w:rFonts w:ascii="Cambria Math" w:hAnsi="Cambria Math" w:cs="Courier New"/>
+                  <w:sz w:val="20"/>
+                  <w:szCs w:val="20"/>
+                  <w:lang w:val="en-CA"/>
+                </w:rPr>
+                <m:t>2</m:t>
+              </m:r>
+            </m:sup>
+          </m:sSubSup>
+          <m:r>
+            <w:rPr>
+              <w:rFonts w:ascii="Cambria Math" w:hAnsi="Cambria Math" w:cs="Courier New"/>
+              <w:sz w:val="20"/>
+              <w:szCs w:val="20"/>
+              <w:lang w:val="en-CA"/>
+            </w:rPr>
+            <m:t>+</m:t>
+          </m:r>
+          <m:d>
+            <m:dPr>
+              <m:ctrlPr>
+                <w:rPr>
+                  <w:rFonts w:ascii="Cambria Math" w:hAnsi="Cambria Math" w:cs="Courier New"/>
+                  <w:i/>
+                  <w:sz w:val="20"/>
+                  <w:szCs w:val="20"/>
+                  <w:lang w:val="en-CA"/>
+                </w:rPr>
+              </m:ctrlPr>
+            </m:dPr>
+            <m:e>
+              <m:r>
+                <w:rPr>
+                  <w:rFonts w:ascii="Cambria Math" w:hAnsi="Cambria Math" w:cs="Courier New"/>
+                  <w:sz w:val="20"/>
+                  <w:szCs w:val="20"/>
+                  <w:lang w:val="en-CA"/>
+                </w:rPr>
+                <m:t>1-θ</m:t>
+              </m:r>
+            </m:e>
+          </m:d>
+          <m:sSubSup>
+            <m:sSubSupPr>
+              <m:ctrlPr>
+                <w:rPr>
+                  <w:rFonts w:ascii="Cambria Math" w:hAnsi="Cambria Math" w:cs="Courier New"/>
+                  <w:i/>
+                  <w:sz w:val="20"/>
+                  <w:szCs w:val="20"/>
+                  <w:lang w:val="en-CA"/>
+                </w:rPr>
+              </m:ctrlPr>
+            </m:sSubSupPr>
+            <m:e>
+              <m:d>
+                <m:dPr>
+                  <m:begChr m:val="‖"/>
+                  <m:endChr m:val="‖"/>
+                  <m:ctrlPr>
+                    <w:rPr>
+                      <w:rFonts w:ascii="Cambria Math" w:hAnsi="Cambria Math" w:cs="Courier New"/>
+                      <w:i/>
+                      <w:sz w:val="20"/>
+                      <w:szCs w:val="20"/>
+                      <w:lang w:val="en-CA"/>
+                    </w:rPr>
+                  </m:ctrlPr>
+                </m:dPr>
+                <m:e>
+                  <m:sSub>
+                    <m:sSubPr>
+                      <m:ctrlPr>
+                        <w:rPr>
+                          <w:rFonts w:ascii="Cambria Math" w:hAnsi="Cambria Math" w:cs="Courier New"/>
+                          <w:i/>
+                          <w:sz w:val="20"/>
+                          <w:szCs w:val="20"/>
+                          <w:lang w:val="en-CA"/>
+                        </w:rPr>
+                      </m:ctrlPr>
+                    </m:sSubPr>
+                    <m:e>
+                      <m:acc>
+                        <m:accPr>
+                          <m:chr m:val="̅"/>
+                          <m:ctrlPr>
+                            <w:rPr>
+                              <w:rFonts w:ascii="Cambria Math" w:hAnsi="Cambria Math" w:cs="Courier New"/>
+                              <w:i/>
+                              <w:sz w:val="20"/>
+                              <w:szCs w:val="20"/>
+                              <w:lang w:val="en-CA"/>
+                            </w:rPr>
+                          </m:ctrlPr>
+                        </m:accPr>
+                        <m:e>
+                          <m:r>
+                            <w:rPr>
+                              <w:rFonts w:ascii="Cambria Math" w:hAnsi="Cambria Math" w:cs="Courier New"/>
+                              <w:sz w:val="20"/>
+                              <w:szCs w:val="20"/>
+                              <w:lang w:val="en-CA"/>
+                            </w:rPr>
+                            <m:t>x</m:t>
+                          </m:r>
+                        </m:e>
+                      </m:acc>
+                    </m:e>
+                    <m:sub>
+                      <m:r>
+                        <w:rPr>
+                          <w:rFonts w:ascii="Cambria Math" w:hAnsi="Cambria Math" w:cs="Courier New"/>
+                          <w:sz w:val="20"/>
+                          <w:szCs w:val="20"/>
+                          <w:lang w:val="en-CA"/>
+                        </w:rPr>
+                        <m:t>i</m:t>
+                      </m:r>
+                    </m:sub>
+                  </m:sSub>
+                  <m:d>
+                    <m:dPr>
+                      <m:begChr m:val="["/>
+                      <m:endChr m:val="]"/>
+                      <m:ctrlPr>
+                        <w:rPr>
+                          <w:rFonts w:ascii="Cambria Math" w:hAnsi="Cambria Math" w:cs="Courier New"/>
+                          <w:i/>
+                          <w:sz w:val="20"/>
+                          <w:szCs w:val="20"/>
+                          <w:lang w:val="en-CA"/>
+                        </w:rPr>
+                      </m:ctrlPr>
+                    </m:dPr>
+                    <m:e>
+                      <m:sSub>
+                        <m:sSubPr>
+                          <m:ctrlPr>
+                            <w:rPr>
+                              <w:rFonts w:ascii="Cambria Math" w:hAnsi="Cambria Math" w:cs="Courier New"/>
+                              <w:i/>
+                              <w:sz w:val="20"/>
+                              <w:szCs w:val="20"/>
+                              <w:lang w:val="en-CA"/>
+                            </w:rPr>
+                          </m:ctrlPr>
+                        </m:sSubPr>
+                        <m:e>
+                          <m:acc>
+                            <m:accPr>
+                              <m:chr m:val="̅"/>
+                              <m:ctrlPr>
+                                <w:rPr>
+                                  <w:rFonts w:ascii="Cambria Math" w:hAnsi="Cambria Math" w:cs="Courier New"/>
+                                  <w:i/>
+                                  <w:sz w:val="20"/>
+                                  <w:szCs w:val="20"/>
+                                  <w:lang w:val="en-CA"/>
+                                </w:rPr>
+                              </m:ctrlPr>
+                            </m:accPr>
+                            <m:e>
+                              <m:r>
+                                <w:rPr>
+                                  <w:rFonts w:ascii="Cambria Math" w:hAnsi="Cambria Math" w:cs="Courier New"/>
+                                  <w:sz w:val="20"/>
+                                  <w:szCs w:val="20"/>
+                                  <w:lang w:val="en-CA"/>
+                                </w:rPr>
+                                <m:t>y</m:t>
+                              </m:r>
+                            </m:e>
+                          </m:acc>
+                        </m:e>
+                        <m:sub>
+                          <m:r>
+                            <w:rPr>
+                              <w:rFonts w:ascii="Cambria Math" w:hAnsi="Cambria Math" w:cs="Courier New"/>
+                              <w:sz w:val="20"/>
+                              <w:szCs w:val="20"/>
+                              <w:lang w:val="en-CA"/>
+                            </w:rPr>
+                            <m:t>j</m:t>
+                          </m:r>
+                        </m:sub>
+                      </m:sSub>
+                    </m:e>
+                  </m:d>
+                </m:e>
+              </m:d>
+            </m:e>
+            <m:sub>
+              <m:r>
+                <w:rPr>
+                  <w:rFonts w:ascii="Cambria Math" w:hAnsi="Cambria Math" w:cs="Courier New"/>
+                  <w:sz w:val="20"/>
+                  <w:szCs w:val="20"/>
+                  <w:lang w:val="en-CA"/>
+                </w:rPr>
+                <m:t>2</m:t>
+              </m:r>
+            </m:sub>
+            <m:sup>
+              <m:r>
+                <w:rPr>
+                  <w:rFonts w:ascii="Cambria Math" w:hAnsi="Cambria Math" w:cs="Courier New"/>
+                  <w:sz w:val="20"/>
+                  <w:szCs w:val="20"/>
+                  <w:lang w:val="en-CA"/>
+                </w:rPr>
+                <m:t>2</m:t>
+              </m:r>
+            </m:sup>
+          </m:sSubSup>
+          <m:r>
+            <w:rPr>
+              <w:rFonts w:ascii="Cambria Math" w:hAnsi="Cambria Math" w:cs="Courier New"/>
+              <w:sz w:val="20"/>
+              <w:szCs w:val="20"/>
+              <w:lang w:val="en-CA"/>
+            </w:rPr>
+            <m:t>+</m:t>
+          </m:r>
+          <m:sSubSup>
+            <m:sSubSupPr>
+              <m:ctrlPr>
+                <w:rPr>
+                  <w:rFonts w:ascii="Cambria Math" w:hAnsi="Cambria Math" w:cs="Courier New"/>
+                  <w:i/>
+                  <w:sz w:val="20"/>
+                  <w:szCs w:val="20"/>
+                  <w:lang w:val="en-CA"/>
+                </w:rPr>
+              </m:ctrlPr>
+            </m:sSubSupPr>
+            <m:e>
+              <m:d>
+                <m:dPr>
+                  <m:begChr m:val="‖"/>
+                  <m:endChr m:val="‖"/>
+                  <m:ctrlPr>
+                    <w:rPr>
+                      <w:rFonts w:ascii="Cambria Math" w:hAnsi="Cambria Math" w:cs="Courier New"/>
+                      <w:i/>
+                      <w:sz w:val="20"/>
+                      <w:szCs w:val="20"/>
+                      <w:lang w:val="en-CA"/>
+                    </w:rPr>
+                  </m:ctrlPr>
+                </m:dPr>
+                <m:e>
+                  <m:sSub>
+                    <m:sSubPr>
+                      <m:ctrlPr>
+                        <w:rPr>
+                          <w:rFonts w:ascii="Cambria Math" w:hAnsi="Cambria Math" w:cs="Courier New"/>
+                          <w:i/>
+                          <w:sz w:val="20"/>
+                          <w:szCs w:val="20"/>
+                          <w:lang w:val="en-CA"/>
+                        </w:rPr>
+                      </m:ctrlPr>
+                    </m:sSubPr>
+                    <m:e>
+                      <m:r>
+                        <w:rPr>
+                          <w:rFonts w:ascii="Cambria Math" w:hAnsi="Cambria Math" w:cs="Courier New"/>
+                          <w:sz w:val="20"/>
+                          <w:szCs w:val="20"/>
+                          <w:lang w:val="en-CA"/>
+                        </w:rPr>
+                        <m:t>a</m:t>
+                      </m:r>
+                    </m:e>
+                    <m:sub>
+                      <m:r>
+                        <w:rPr>
+                          <w:rFonts w:ascii="Cambria Math" w:hAnsi="Cambria Math" w:cs="Courier New"/>
+                          <w:sz w:val="20"/>
+                          <w:szCs w:val="20"/>
+                          <w:lang w:val="en-CA"/>
+                        </w:rPr>
+                        <m:t>ij</m:t>
+                      </m:r>
+                    </m:sub>
+                  </m:sSub>
+                </m:e>
+              </m:d>
+            </m:e>
+            <m:sub>
+              <m:r>
+                <w:rPr>
+                  <w:rFonts w:ascii="Cambria Math" w:hAnsi="Cambria Math" w:cs="Courier New"/>
+                  <w:sz w:val="20"/>
+                  <w:szCs w:val="20"/>
+                  <w:lang w:val="en-CA"/>
+                </w:rPr>
+                <m:t>2</m:t>
+              </m:r>
+            </m:sub>
+            <m:sup>
+              <m:r>
+                <w:rPr>
+                  <w:rFonts w:ascii="Cambria Math" w:hAnsi="Cambria Math" w:cs="Courier New"/>
+                  <w:sz w:val="20"/>
+                  <w:szCs w:val="20"/>
+                  <w:lang w:val="en-CA"/>
+                </w:rPr>
+                <m:t>2</m:t>
+              </m:r>
+            </m:sup>
+          </m:sSubSup>
+          <m:r>
+            <w:rPr>
+              <w:rFonts w:ascii="Cambria Math" w:eastAsiaTheme="minorEastAsia" w:hAnsi="Cambria Math" w:cs="Courier New"/>
+              <w:sz w:val="20"/>
+              <w:szCs w:val="20"/>
+              <w:lang w:val="en-CA"/>
+            </w:rPr>
+            <m:t>-2</m:t>
+          </m:r>
+          <m:r>
+            <w:rPr>
+              <w:rFonts w:ascii="Cambria Math" w:hAnsi="Cambria Math" w:cs="Courier New"/>
+              <w:sz w:val="20"/>
+              <w:szCs w:val="20"/>
+              <w:lang w:val="en-CA"/>
+            </w:rPr>
+            <m:t>θ</m:t>
+          </m:r>
+          <m:d>
+            <m:dPr>
+              <m:ctrlPr>
+                <w:rPr>
+                  <w:rFonts w:ascii="Cambria Math" w:hAnsi="Cambria Math" w:cs="Courier New"/>
+                  <w:i/>
+                  <w:sz w:val="20"/>
+                  <w:szCs w:val="20"/>
+                  <w:lang w:val="en-CA"/>
+                </w:rPr>
+              </m:ctrlPr>
+            </m:dPr>
+            <m:e>
+              <m:r>
+                <w:rPr>
+                  <w:rFonts w:ascii="Cambria Math" w:hAnsi="Cambria Math" w:cs="Courier New"/>
+                  <w:sz w:val="20"/>
+                  <w:szCs w:val="20"/>
+                  <w:lang w:val="en-CA"/>
+                </w:rPr>
+                <m:t>1-θ</m:t>
+              </m:r>
+            </m:e>
+          </m:d>
+          <m:d>
+            <m:dPr>
+              <m:ctrlPr>
+                <w:rPr>
+                  <w:rFonts w:ascii="Cambria Math" w:hAnsi="Cambria Math" w:cs="Courier New"/>
+                  <w:i/>
+                  <w:sz w:val="20"/>
+                  <w:szCs w:val="20"/>
+                  <w:lang w:val="en-CA"/>
+                </w:rPr>
+              </m:ctrlPr>
+            </m:dPr>
+            <m:e>
+              <m:sSub>
+                <m:sSubPr>
+                  <m:ctrlPr>
+                    <w:rPr>
+                      <w:rFonts w:ascii="Cambria Math" w:hAnsi="Cambria Math" w:cs="Courier New"/>
+                      <w:i/>
+                      <w:sz w:val="20"/>
+                      <w:szCs w:val="20"/>
+                      <w:lang w:val="en-CA"/>
+                    </w:rPr>
+                  </m:ctrlPr>
+                </m:sSubPr>
+                <m:e>
+                  <m:acc>
+                    <m:accPr>
+                      <m:chr m:val="̅"/>
+                      <m:ctrlPr>
+                        <w:rPr>
+                          <w:rFonts w:ascii="Cambria Math" w:hAnsi="Cambria Math" w:cs="Courier New"/>
+                          <w:i/>
+                          <w:sz w:val="20"/>
+                          <w:szCs w:val="20"/>
+                          <w:lang w:val="en-CA"/>
+                        </w:rPr>
+                      </m:ctrlPr>
+                    </m:accPr>
+                    <m:e>
+                      <m:r>
+                        <w:rPr>
+                          <w:rFonts w:ascii="Cambria Math" w:hAnsi="Cambria Math" w:cs="Courier New"/>
+                          <w:sz w:val="20"/>
+                          <w:szCs w:val="20"/>
+                          <w:lang w:val="en-CA"/>
+                        </w:rPr>
+                        <m:t>u</m:t>
+                      </m:r>
+                    </m:e>
+                  </m:acc>
+                </m:e>
+                <m:sub>
+                  <m:r>
+                    <w:rPr>
+                      <w:rFonts w:ascii="Cambria Math" w:hAnsi="Cambria Math" w:cs="Courier New"/>
+                      <w:sz w:val="20"/>
+                      <w:szCs w:val="20"/>
+                      <w:lang w:val="en-CA"/>
+                    </w:rPr>
+                    <m:t>i</m:t>
+                  </m:r>
+                </m:sub>
+              </m:sSub>
+              <m:r>
+                <w:rPr>
+                  <w:rFonts w:ascii="Cambria Math" w:hAnsi="Cambria Math" w:cs="Courier New"/>
+                  <w:sz w:val="20"/>
+                  <w:szCs w:val="20"/>
+                  <w:lang w:val="en-CA"/>
+                </w:rPr>
+                <m:t>-</m:t>
+              </m:r>
+              <m:sSub>
+                <m:sSubPr>
+                  <m:ctrlPr>
+                    <w:rPr>
+                      <w:rFonts w:ascii="Cambria Math" w:hAnsi="Cambria Math" w:cs="Courier New"/>
+                      <w:i/>
+                      <w:sz w:val="20"/>
+                      <w:szCs w:val="20"/>
+                      <w:lang w:val="en-CA"/>
+                    </w:rPr>
+                  </m:ctrlPr>
+                </m:sSubPr>
+                <m:e>
+                  <m:acc>
+                    <m:accPr>
+                      <m:chr m:val="̅"/>
+                      <m:ctrlPr>
+                        <w:rPr>
+                          <w:rFonts w:ascii="Cambria Math" w:hAnsi="Cambria Math" w:cs="Courier New"/>
+                          <w:i/>
+                          <w:sz w:val="20"/>
+                          <w:szCs w:val="20"/>
+                          <w:lang w:val="en-CA"/>
+                        </w:rPr>
+                      </m:ctrlPr>
+                    </m:accPr>
+                    <m:e>
+                      <m:r>
+                        <w:rPr>
+                          <w:rFonts w:ascii="Cambria Math" w:hAnsi="Cambria Math" w:cs="Courier New"/>
+                          <w:sz w:val="20"/>
+                          <w:szCs w:val="20"/>
+                          <w:lang w:val="en-CA"/>
+                        </w:rPr>
+                        <m:t>x</m:t>
+                      </m:r>
+                    </m:e>
+                  </m:acc>
+                </m:e>
+                <m:sub>
+                  <m:r>
+                    <w:rPr>
+                      <w:rFonts w:ascii="Cambria Math" w:hAnsi="Cambria Math" w:cs="Courier New"/>
+                      <w:sz w:val="20"/>
+                      <w:szCs w:val="20"/>
+                      <w:lang w:val="en-CA"/>
+                    </w:rPr>
+                    <m:t>i</m:t>
+                  </m:r>
+                </m:sub>
+              </m:sSub>
+            </m:e>
+          </m:d>
+          <m:d>
+            <m:dPr>
+              <m:ctrlPr>
+                <w:rPr>
+                  <w:rFonts w:ascii="Cambria Math" w:hAnsi="Cambria Math" w:cs="Courier New"/>
+                  <w:i/>
+                  <w:sz w:val="20"/>
+                  <w:szCs w:val="20"/>
+                  <w:lang w:val="en-CA"/>
+                </w:rPr>
+              </m:ctrlPr>
+            </m:dPr>
+            <m:e>
+              <m:sSub>
+                <m:sSubPr>
+                  <m:ctrlPr>
+                    <w:rPr>
+                      <w:rFonts w:ascii="Cambria Math" w:hAnsi="Cambria Math" w:cs="Courier New"/>
+                      <w:i/>
+                      <w:sz w:val="20"/>
+                      <w:szCs w:val="20"/>
+                      <w:lang w:val="en-CA"/>
+                    </w:rPr>
+                  </m:ctrlPr>
+                </m:sSubPr>
+                <m:e>
+                  <m:acc>
+                    <m:accPr>
+                      <m:chr m:val="̅"/>
+                      <m:ctrlPr>
+                        <w:rPr>
+                          <w:rFonts w:ascii="Cambria Math" w:hAnsi="Cambria Math" w:cs="Courier New"/>
+                          <w:i/>
+                          <w:sz w:val="20"/>
+                          <w:szCs w:val="20"/>
+                          <w:lang w:val="en-CA"/>
+                        </w:rPr>
+                      </m:ctrlPr>
+                    </m:accPr>
+                    <m:e>
+                      <m:r>
+                        <w:rPr>
+                          <w:rFonts w:ascii="Cambria Math" w:hAnsi="Cambria Math" w:cs="Courier New"/>
+                          <w:sz w:val="20"/>
+                          <w:szCs w:val="20"/>
+                          <w:lang w:val="en-CA"/>
+                        </w:rPr>
+                        <m:t>v</m:t>
+                      </m:r>
+                    </m:e>
+                  </m:acc>
+                </m:e>
+                <m:sub>
+                  <m:r>
+                    <w:rPr>
+                      <w:rFonts w:ascii="Cambria Math" w:hAnsi="Cambria Math" w:cs="Courier New"/>
+                      <w:sz w:val="20"/>
+                      <w:szCs w:val="20"/>
+                      <w:lang w:val="en-CA"/>
+                    </w:rPr>
+                    <m:t>j</m:t>
+                  </m:r>
+                </m:sub>
+              </m:sSub>
+              <m:r>
+                <w:rPr>
+                  <w:rFonts w:ascii="Cambria Math" w:hAnsi="Cambria Math" w:cs="Courier New"/>
+                  <w:sz w:val="20"/>
+                  <w:szCs w:val="20"/>
+                  <w:lang w:val="en-CA"/>
+                </w:rPr>
+                <m:t>-</m:t>
+              </m:r>
+              <m:sSub>
+                <m:sSubPr>
+                  <m:ctrlPr>
+                    <w:rPr>
+                      <w:rFonts w:ascii="Cambria Math" w:hAnsi="Cambria Math" w:cs="Courier New"/>
+                      <w:i/>
+                      <w:sz w:val="20"/>
+                      <w:szCs w:val="20"/>
+                      <w:lang w:val="en-CA"/>
+                    </w:rPr>
+                  </m:ctrlPr>
+                </m:sSubPr>
+                <m:e>
+                  <m:acc>
+                    <m:accPr>
+                      <m:chr m:val="̅"/>
+                      <m:ctrlPr>
+                        <w:rPr>
+                          <w:rFonts w:ascii="Cambria Math" w:hAnsi="Cambria Math" w:cs="Courier New"/>
+                          <w:i/>
+                          <w:sz w:val="20"/>
+                          <w:szCs w:val="20"/>
+                          <w:lang w:val="en-CA"/>
+                        </w:rPr>
+                      </m:ctrlPr>
+                    </m:accPr>
+                    <m:e>
+                      <m:r>
+                        <w:rPr>
+                          <w:rFonts w:ascii="Cambria Math" w:hAnsi="Cambria Math" w:cs="Courier New"/>
+                          <w:sz w:val="20"/>
+                          <w:szCs w:val="20"/>
+                          <w:lang w:val="en-CA"/>
+                        </w:rPr>
+                        <m:t>y</m:t>
+                      </m:r>
+                    </m:e>
+                  </m:acc>
+                </m:e>
+                <m:sub>
+                  <m:r>
+                    <w:rPr>
+                      <w:rFonts w:ascii="Cambria Math" w:hAnsi="Cambria Math" w:cs="Courier New"/>
+                      <w:sz w:val="20"/>
+                      <w:szCs w:val="20"/>
+                      <w:lang w:val="en-CA"/>
+                    </w:rPr>
+                    <m:t>j</m:t>
+                  </m:r>
+                </m:sub>
+              </m:sSub>
+            </m:e>
+          </m:d>
+          <m:d>
+            <m:dPr>
+              <m:ctrlPr>
+                <w:rPr>
+                  <w:rFonts w:ascii="Cambria Math" w:hAnsi="Cambria Math" w:cs="Courier New"/>
+                  <w:i/>
+                  <w:sz w:val="20"/>
+                  <w:szCs w:val="20"/>
+                  <w:lang w:val="en-CA"/>
+                </w:rPr>
+              </m:ctrlPr>
+            </m:dPr>
+            <m:e>
+              <m:sSub>
+                <m:sSubPr>
+                  <m:ctrlPr>
+                    <w:rPr>
+                      <w:rFonts w:ascii="Cambria Math" w:hAnsi="Cambria Math" w:cs="Courier New"/>
+                      <w:i/>
+                      <w:sz w:val="20"/>
+                      <w:szCs w:val="20"/>
+                      <w:lang w:val="en-CA"/>
+                    </w:rPr>
+                  </m:ctrlPr>
+                </m:sSubPr>
+                <m:e>
+                  <m:r>
+                    <w:rPr>
+                      <w:rFonts w:ascii="Cambria Math" w:hAnsi="Cambria Math" w:cs="Courier New"/>
+                      <w:sz w:val="20"/>
+                      <w:szCs w:val="20"/>
+                      <w:lang w:val="en-CA"/>
+                    </w:rPr>
+                    <m:t>a</m:t>
+                  </m:r>
+                </m:e>
+                <m:sub>
+                  <m:r>
+                    <w:rPr>
+                      <w:rFonts w:ascii="Cambria Math" w:hAnsi="Cambria Math" w:cs="Courier New"/>
+                      <w:sz w:val="20"/>
+                      <w:szCs w:val="20"/>
+                      <w:lang w:val="en-CA"/>
+                    </w:rPr>
+                    <m:t>ij</m:t>
+                  </m:r>
+                </m:sub>
+              </m:sSub>
+            </m:e>
+          </m:d>
+        </m:oMath>
+      </m:oMathPara>
+    </w:p>
+    <w:p>
+      <w:pPr>
+        <w:spacing w:after="0" w:line="240" w:lineRule="auto"/>
+        <w:rPr>
+          <w:rFonts w:ascii="Courier New" w:eastAsiaTheme="minorEastAsia" w:hAnsi="Courier New" w:cs="Courier New"/>
+          <w:sz w:val="20"/>
+          <w:szCs w:val="20"/>
+          <w:lang w:val="en-CA"/>
+        </w:rPr>
+      </w:pPr>
+    </w:p>
+    <w:p>
+      <w:pPr>
+        <w:spacing w:after="0" w:line="240" w:lineRule="auto"/>
+        <w:rPr>
+          <w:rFonts w:ascii="Courier New" w:eastAsiaTheme="minorEastAsia" w:hAnsi="Courier New" w:cs="Courier New"/>
+          <w:sz w:val="20"/>
+          <w:szCs w:val="20"/>
+          <w:lang w:val="en-CA"/>
+        </w:rPr>
+      </w:pPr>
     </w:p>
     <w:p>
       <w:pPr>
@@ -31974,7 +35545,15 @@
       <w:pStyle w:val="Header"/>
     </w:pPr>
     <w:r>
-      <w:t>Lo, Teng Kin</w:t>
+      <w:t xml:space="preserve">Lo, </w:t>
+    </w:r>
+    <w:proofErr w:type="spellStart"/>
+    <w:r>
+      <w:t>Teng</w:t>
+    </w:r>
+    <w:proofErr w:type="spellEnd"/>
+    <w:r>
+      <w:t xml:space="preserve"> Kin</w:t>
     </w:r>
     <w:r>
       <w:ptab w:relativeTo="margin" w:alignment="center" w:leader="none"/>
@@ -34115,7 +37694,7 @@
 </file>
 
 <file path=customXml/itemProps1.xml><?xml version="1.0" encoding="utf-8"?>
-<ds:datastoreItem xmlns:ds="http://schemas.openxmlformats.org/officeDocument/2006/customXml" ds:itemID="{9ACBE5B4-8D76-4D27-9EAE-07F9C087E480}">
+<ds:datastoreItem xmlns:ds="http://schemas.openxmlformats.org/officeDocument/2006/customXml" ds:itemID="{5803CD2D-E2FB-4BFB-BAE8-1EA2712E2318}">
   <ds:schemaRefs>
     <ds:schemaRef ds:uri="http://schemas.openxmlformats.org/officeDocument/2006/bibliography"/>
   </ds:schemaRefs>

</xml_diff>